<commit_message>
actualizacion version FactRemota ya crea folios para boleta exenta y factura exenta, falta generacion y validacion de documetnos
</commit_message>
<xml_diff>
--- a/Output/FactRemota 2.30_08(rev2)/Especificaciones para Factura Electrónica 2.0 Doc v1.6.0.docx
+++ b/Output/FactRemota 2.30_08(rev2)/Especificaciones para Factura Electrónica 2.0 Doc v1.6.0.docx
@@ -1,10 +1,10 @@
 
 <file path=word/document.xml><?xml version="1.0" encoding="utf-8"?>
-<w:document xmlns:wpc="http://schemas.microsoft.com/office/word/2010/wordprocessingCanvas" xmlns:cx="http://schemas.microsoft.com/office/drawing/2014/chartex" xmlns:cx1="http://schemas.microsoft.com/office/drawing/2015/9/8/chartex" xmlns:cx2="http://schemas.microsoft.com/office/drawing/2015/10/21/chartex" xmlns:cx3="http://schemas.microsoft.com/office/drawing/2016/5/9/chartex" xmlns:cx4="http://schemas.microsoft.com/office/drawing/2016/5/10/chartex" xmlns:cx5="http://schemas.microsoft.com/office/drawing/2016/5/11/chartex" xmlns:cx6="http://schemas.microsoft.com/office/drawing/2016/5/12/chartex" xmlns:cx7="http://schemas.microsoft.com/office/drawing/2016/5/13/chartex" xmlns:cx8="http://schemas.microsoft.com/office/drawing/2016/5/14/chartex" xmlns:mc="http://schemas.openxmlformats.org/markup-compatibility/2006" xmlns:aink="http://schemas.microsoft.com/office/drawing/2016/ink" xmlns:am3d="http://schemas.microsoft.com/office/drawing/2017/model3d" xmlns:o="urn:schemas-microsoft-com:office:office" xmlns:r="http://schemas.openxmlformats.org/officeDocument/2006/relationships" xmlns:m="http://schemas.openxmlformats.org/officeDocument/2006/math" xmlns:v="urn:schemas-microsoft-com:vml" xmlns:wp14="http://schemas.microsoft.com/office/word/2010/wordprocessingDrawing" xmlns:wp="http://schemas.openxmlformats.org/drawingml/2006/wordprocessingDrawing" xmlns:w10="urn:schemas-microsoft-com:office:word" xmlns:w="http://schemas.openxmlformats.org/wordprocessingml/2006/main" xmlns:w14="http://schemas.microsoft.com/office/word/2010/wordml" xmlns:w15="http://schemas.microsoft.com/office/word/2012/wordml" xmlns:w16cid="http://schemas.microsoft.com/office/word/2016/wordml/cid" xmlns:w16se="http://schemas.microsoft.com/office/word/2015/wordml/symex" xmlns:wpg="http://schemas.microsoft.com/office/word/2010/wordprocessingGroup" xmlns:wpi="http://schemas.microsoft.com/office/word/2010/wordprocessingInk" xmlns:wne="http://schemas.microsoft.com/office/word/2006/wordml" xmlns:wps="http://schemas.microsoft.com/office/word/2010/wordprocessingShape" mc:Ignorable="w14 w15 w16se w16cid wp14">
+<w:document xmlns:wpc="http://schemas.microsoft.com/office/word/2010/wordprocessingCanvas" xmlns:mc="http://schemas.openxmlformats.org/markup-compatibility/2006" xmlns:o="urn:schemas-microsoft-com:office:office" xmlns:r="http://schemas.openxmlformats.org/officeDocument/2006/relationships" xmlns:m="http://schemas.openxmlformats.org/officeDocument/2006/math" xmlns:v="urn:schemas-microsoft-com:vml" xmlns:wp14="http://schemas.microsoft.com/office/word/2010/wordprocessingDrawing" xmlns:wp="http://schemas.openxmlformats.org/drawingml/2006/wordprocessingDrawing" xmlns:w10="urn:schemas-microsoft-com:office:word" xmlns:w="http://schemas.openxmlformats.org/wordprocessingml/2006/main" xmlns:w14="http://schemas.microsoft.com/office/word/2010/wordml" xmlns:w15="http://schemas.microsoft.com/office/word/2012/wordml" xmlns:wpg="http://schemas.microsoft.com/office/word/2010/wordprocessingGroup" xmlns:wpi="http://schemas.microsoft.com/office/word/2010/wordprocessingInk" xmlns:wne="http://schemas.microsoft.com/office/word/2006/wordml" xmlns:wps="http://schemas.microsoft.com/office/word/2010/wordprocessingShape" mc:Ignorable="w14 w15 wp14">
   <w:body>
     <w:p>
       <w:pPr>
-        <w:pStyle w:val="Ttulo1"/>
+        <w:pStyle w:val="Heading1"/>
         <w:spacing w:before="0"/>
         <w:ind w:left="567" w:right="956"/>
       </w:pPr>
@@ -40,7 +40,7 @@
     </w:p>
     <w:p>
       <w:pPr>
-        <w:pStyle w:val="Ttulo2"/>
+        <w:pStyle w:val="Heading2"/>
         <w:spacing w:before="0"/>
         <w:ind w:left="567" w:right="956"/>
       </w:pPr>
@@ -90,6 +90,7 @@
       <w:r>
         <w:rPr>
           <w:noProof/>
+          <w:lang w:val="en-US" w:eastAsia="en-US"/>
         </w:rPr>
         <mc:AlternateContent>
           <mc:Choice Requires="wpg">
@@ -855,14 +856,14 @@
               </wp:inline>
             </w:drawing>
           </mc:Choice>
-          <mc:Fallback>
+          <mc:Fallback xmlns:w16se="http://schemas.microsoft.com/office/word/2015/wordml/symex" xmlns:w16cid="http://schemas.microsoft.com/office/word/2016/wordml/cid" xmlns:am3d="http://schemas.microsoft.com/office/drawing/2017/model3d" xmlns:aink="http://schemas.microsoft.com/office/drawing/2016/ink" xmlns:cx8="http://schemas.microsoft.com/office/drawing/2016/5/14/chartex" xmlns:cx7="http://schemas.microsoft.com/office/drawing/2016/5/13/chartex" xmlns:cx6="http://schemas.microsoft.com/office/drawing/2016/5/12/chartex" xmlns:cx5="http://schemas.microsoft.com/office/drawing/2016/5/11/chartex" xmlns:cx4="http://schemas.microsoft.com/office/drawing/2016/5/10/chartex" xmlns:cx3="http://schemas.microsoft.com/office/drawing/2016/5/9/chartex" xmlns:cx2="http://schemas.microsoft.com/office/drawing/2015/10/21/chartex" xmlns:cx1="http://schemas.microsoft.com/office/drawing/2015/9/8/chartex" xmlns:cx="http://schemas.microsoft.com/office/drawing/2014/chartex">
             <w:pict>
-              <v:group w14:anchorId="15D55F45" id="Agrupar 25" o:spid="_x0000_s1026" style="width:420.65pt;height:336.95pt;mso-position-horizontal-relative:char;mso-position-vertical-relative:line" coordsize="49646,42792" o:gfxdata="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">
+              <v:group w14:anchorId="15D55F45" id="Agrupar 25" o:spid="_x0000_s1026" style="width:420.65pt;height:336.95pt;mso-position-horizontal-relative:char;mso-position-vertical-relative:line" coordsize="49646,42792" o:gfxdata="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">
                 <v:shapetype id="_x0000_t202" coordsize="21600,21600" o:spt="202" path="m,l,21600r21600,l21600,xe">
                   <v:stroke joinstyle="miter"/>
                   <v:path gradientshapeok="t" o:connecttype="rect"/>
                 </v:shapetype>
-                <v:shape id="Cuadro de texto 2" o:spid="_x0000_s1027" type="#_x0000_t202" style="position:absolute;left:1257;top:7208;width:7284;height:2794;visibility:visible;mso-wrap-style:square;v-text-anchor:top" o:gfxdata="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" filled="f" strokecolor="#f79646 [3209]">
+                <v:shape id="Cuadro de texto 2" o:spid="_x0000_s1027" type="#_x0000_t202" style="position:absolute;left:1257;top:7208;width:7284;height:2794;visibility:visible;mso-wrap-style:square;v-text-anchor:top" o:gfxdata="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" filled="f" strokecolor="#f79646 [3209]">
                   <v:textbox>
                     <w:txbxContent>
                       <w:p>
@@ -885,7 +886,7 @@
                     </w:txbxContent>
                   </v:textbox>
                 </v:shape>
-                <v:shape id="Cuadro de texto 3" o:spid="_x0000_s1028" type="#_x0000_t202" style="position:absolute;left:1617;top:14148;width:6756;height:2794;visibility:visible;mso-wrap-style:square;v-text-anchor:top" o:gfxdata="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" filled="f" strokecolor="#f79646 [3209]">
+                <v:shape id="Cuadro de texto 3" o:spid="_x0000_s1028" type="#_x0000_t202" style="position:absolute;left:1617;top:14148;width:6756;height:2794;visibility:visible;mso-wrap-style:square;v-text-anchor:top" o:gfxdata="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" filled="f" strokecolor="#f79646 [3209]">
                   <v:textbox>
                     <w:txbxContent>
                       <w:p>
@@ -908,7 +909,7 @@
                     </w:txbxContent>
                   </v:textbox>
                 </v:shape>
-                <v:shape id="Cuadro de texto 4" o:spid="_x0000_s1029" type="#_x0000_t202" style="position:absolute;top:21089;width:10312;height:2794;visibility:visible;mso-wrap-style:square;v-text-anchor:top" o:gfxdata="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" filled="f" strokecolor="#f79646 [3209]">
+                <v:shape id="Cuadro de texto 4" o:spid="_x0000_s1029" type="#_x0000_t202" style="position:absolute;top:21089;width:10312;height:2794;visibility:visible;mso-wrap-style:square;v-text-anchor:top" o:gfxdata="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" filled="f" strokecolor="#f79646 [3209]">
                   <v:textbox>
                     <w:txbxContent>
                       <w:p>
@@ -931,7 +932,7 @@
                     </w:txbxContent>
                   </v:textbox>
                 </v:shape>
-                <v:shape id="Cuadro de texto 5" o:spid="_x0000_s1030" type="#_x0000_t202" style="position:absolute;left:26739;top:21089;width:8116;height:2794;visibility:visible;mso-wrap-style:square;v-text-anchor:top" o:gfxdata="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" filled="f" strokecolor="#f79646 [3209]">
+                <v:shape id="Cuadro de texto 5" o:spid="_x0000_s1030" type="#_x0000_t202" style="position:absolute;left:26739;top:21089;width:8116;height:2794;visibility:visible;mso-wrap-style:square;v-text-anchor:top" o:gfxdata="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" filled="f" strokecolor="#f79646 [3209]">
                   <v:textbox>
                     <w:txbxContent>
                       <w:p>
@@ -954,7 +955,7 @@
                     </w:txbxContent>
                   </v:textbox>
                 </v:shape>
-                <v:shape id="Cuadro de texto 6" o:spid="_x0000_s1031" type="#_x0000_t202" style="position:absolute;left:26973;top:28015;width:22673;height:2794;visibility:visible;mso-wrap-style:square;v-text-anchor:top" o:gfxdata="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" filled="f" strokecolor="#f79646 [3209]">
+                <v:shape id="Cuadro de texto 6" o:spid="_x0000_s1031" type="#_x0000_t202" style="position:absolute;left:26973;top:28015;width:22673;height:2794;visibility:visible;mso-wrap-style:square;v-text-anchor:top" o:gfxdata="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" filled="f" strokecolor="#f79646 [3209]">
                   <v:textbox>
                     <w:txbxContent>
                       <w:p>
@@ -1001,7 +1002,7 @@
                     </w:txbxContent>
                   </v:textbox>
                 </v:shape>
-                <v:shape id="Cuadro de texto 7" o:spid="_x0000_s1032" type="#_x0000_t202" style="position:absolute;left:26765;top:34946;width:8058;height:2794;visibility:visible;mso-wrap-style:square;v-text-anchor:top" o:gfxdata="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" filled="f" strokecolor="#f79646 [3209]">
+                <v:shape id="Cuadro de texto 7" o:spid="_x0000_s1032" type="#_x0000_t202" style="position:absolute;left:26765;top:34946;width:8058;height:2794;visibility:visible;mso-wrap-style:square;v-text-anchor:top" o:gfxdata="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" filled="f" strokecolor="#f79646 [3209]">
                   <v:textbox>
                     <w:txbxContent>
                       <w:p>
@@ -1024,7 +1025,7 @@
                     </w:txbxContent>
                   </v:textbox>
                 </v:shape>
-                <v:shape id="Cuadro de texto 8" o:spid="_x0000_s1033" type="#_x0000_t202" style="position:absolute;left:296;top:34946;width:9505;height:2794;visibility:visible;mso-wrap-style:square;v-text-anchor:top" o:gfxdata="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" filled="f" strokecolor="#f79646 [3209]">
+                <v:shape id="Cuadro de texto 8" o:spid="_x0000_s1033" type="#_x0000_t202" style="position:absolute;left:296;top:34946;width:9505;height:2794;visibility:visible;mso-wrap-style:square;v-text-anchor:top" o:gfxdata="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" filled="f" strokecolor="#f79646 [3209]">
                   <v:textbox>
                     <w:txbxContent>
                       <w:p>
@@ -1063,7 +1064,7 @@
                     <v:h position="#1,#0" xrange="0,10800" yrange="0,21600"/>
                   </v:handles>
                 </v:shapetype>
-                <v:shape id="Flecha abajo 9" o:spid="_x0000_s1034" type="#_x0000_t67" style="position:absolute;left:3787;top:10550;width:2174;height:3026;visibility:visible;mso-wrap-style:square;v-text-anchor:middle" o:gfxdata="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" adj="13843" fillcolor="#4f81bd [3204]" strokecolor="#f79646 [3209]">
+                <v:shape id="Flecha abajo 9" o:spid="_x0000_s1034" type="#_x0000_t67" style="position:absolute;left:3787;top:10550;width:2174;height:3026;visibility:visible;mso-wrap-style:square;v-text-anchor:middle" o:gfxdata="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" adj="13843" fillcolor="#4f81bd [3204]" strokecolor="#f79646 [3209]">
                   <v:fill color2="#a7bfde [1620]" rotate="t" angle="180" focus="100%" type="gradient">
                     <o:fill v:ext="view" type="gradientUnscaled"/>
                   </v:fill>
@@ -1080,7 +1081,7 @@
                     </w:txbxContent>
                   </v:textbox>
                 </v:shape>
-                <v:shape id="Flecha abajo 10" o:spid="_x0000_s1035" type="#_x0000_t67" style="position:absolute;left:3787;top:17491;width:2174;height:3026;visibility:visible;mso-wrap-style:square;v-text-anchor:middle" o:gfxdata="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" adj="13843" fillcolor="#4f81bd [3204]" strokecolor="#f79646 [3209]">
+                <v:shape id="Flecha abajo 10" o:spid="_x0000_s1035" type="#_x0000_t67" style="position:absolute;left:3787;top:17491;width:2174;height:3026;visibility:visible;mso-wrap-style:square;v-text-anchor:middle" o:gfxdata="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" adj="13843" fillcolor="#4f81bd [3204]" strokecolor="#f79646 [3209]">
                   <v:fill color2="#a7bfde [1620]" rotate="t" angle="180" focus="100%" type="gradient">
                     <o:fill v:ext="view" type="gradientUnscaled"/>
                   </v:fill>
@@ -1097,7 +1098,7 @@
                     </w:txbxContent>
                   </v:textbox>
                 </v:shape>
-                <v:shape id="Flecha abajo 11" o:spid="_x0000_s1036" type="#_x0000_t67" style="position:absolute;left:29515;top:24425;width:2174;height:3027;visibility:visible;mso-wrap-style:square;v-text-anchor:middle" o:gfxdata="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" adj="13843" fillcolor="#4f81bd [3204]" strokecolor="#f79646 [3209]">
+                <v:shape id="Flecha abajo 11" o:spid="_x0000_s1036" type="#_x0000_t67" style="position:absolute;left:29515;top:24425;width:2174;height:3027;visibility:visible;mso-wrap-style:square;v-text-anchor:middle" o:gfxdata="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" adj="13843" fillcolor="#4f81bd [3204]" strokecolor="#f79646 [3209]">
                   <v:fill color2="#a7bfde [1620]" rotate="t" angle="180" focus="100%" type="gradient">
                     <o:fill v:ext="view" type="gradientUnscaled"/>
                   </v:fill>
@@ -1114,7 +1115,7 @@
                     </w:txbxContent>
                   </v:textbox>
                 </v:shape>
-                <v:shape id="Flecha abajo 12" o:spid="_x0000_s1037" type="#_x0000_t67" style="position:absolute;left:29515;top:31354;width:2174;height:3026;visibility:visible;mso-wrap-style:square;v-text-anchor:middle" o:gfxdata="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" adj="13843" fillcolor="#4f81bd [3204]" strokecolor="#f79646 [3209]">
+                <v:shape id="Flecha abajo 12" o:spid="_x0000_s1037" type="#_x0000_t67" style="position:absolute;left:29515;top:31354;width:2174;height:3026;visibility:visible;mso-wrap-style:square;v-text-anchor:middle" o:gfxdata="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" adj="13843" fillcolor="#4f81bd [3204]" strokecolor="#f79646 [3209]">
                   <v:fill color2="#a7bfde [1620]" rotate="t" angle="180" focus="100%" type="gradient">
                     <o:fill v:ext="view" type="gradientUnscaled"/>
                   </v:fill>
@@ -1147,7 +1148,7 @@
                     <v:h position="#0,#1" xrange="3375,21600" yrange="0,10800"/>
                   </v:handles>
                 </v:shapetype>
-                <v:shape id="Flecha a la derecha con bandas 13" o:spid="_x0000_s1038" type="#_x0000_t93" style="position:absolute;left:11129;top:22028;width:11898;height:1831;visibility:visible;mso-wrap-style:square;v-text-anchor:middle" o:gfxdata="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" adj="19938" fillcolor="#4f81bd [3204]" strokecolor="#f79646 [3209]">
+                <v:shape id="Flecha a la derecha con bandas 13" o:spid="_x0000_s1038" type="#_x0000_t93" style="position:absolute;left:11129;top:22028;width:11898;height:1831;visibility:visible;mso-wrap-style:square;v-text-anchor:middle" o:gfxdata="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" adj="19938" fillcolor="#4f81bd [3204]" strokecolor="#f79646 [3209]">
                   <v:fill color2="#a7bfde [1620]" rotate="t" angle="180" focus="100%" type="gradient">
                     <o:fill v:ext="view" type="gradientUnscaled"/>
                   </v:fill>
@@ -1164,7 +1165,7 @@
                     </w:txbxContent>
                   </v:textbox>
                 </v:shape>
-                <v:shape id="Flecha a la derecha con bandas 14" o:spid="_x0000_s1039" type="#_x0000_t93" style="position:absolute;left:11129;top:35145;width:11898;height:1831;rotation:180;visibility:visible;mso-wrap-style:square;v-text-anchor:middle" o:gfxdata="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" adj="19938" fillcolor="#4f81bd [3204]" strokecolor="#f79646 [3209]">
+                <v:shape id="Flecha a la derecha con bandas 14" o:spid="_x0000_s1039" type="#_x0000_t93" style="position:absolute;left:11129;top:35145;width:11898;height:1831;rotation:180;visibility:visible;mso-wrap-style:square;v-text-anchor:middle" o:gfxdata="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" adj="19938" fillcolor="#4f81bd [3204]" strokecolor="#f79646 [3209]">
                   <v:fill color2="#a7bfde [1620]" rotate="t" angle="180" focus="100%" type="gradient">
                     <o:fill v:ext="view" type="gradientUnscaled"/>
                   </v:fill>
@@ -1181,10 +1182,10 @@
                     </w:txbxContent>
                   </v:textbox>
                 </v:shape>
-                <v:line id="Conector recto 15" o:spid="_x0000_s1040" style="position:absolute;visibility:visible;mso-wrap-style:square" from="16277,0" to="16963,42792" o:connectortype="straight" o:gfxdata="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" strokecolor="#f79646 [3209]">
+                <v:line id="Conector recto 15" o:spid="_x0000_s1040" style="position:absolute;visibility:visible;mso-wrap-style:square" from="16277,0" to="16963,42792" o:connectortype="straight" o:gfxdata="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" strokecolor="#f79646 [3209]">
                   <v:shadow on="t" color="black" opacity="24903f" origin=",.5" offset="0,.55556mm"/>
                 </v:line>
-                <v:shape id="Cuadro de texto 16" o:spid="_x0000_s1041" type="#_x0000_t202" style="position:absolute;left:2025;width:5855;height:3689;visibility:visible;mso-wrap-style:square;v-text-anchor:top" o:gfxdata="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" filled="f" strokecolor="#f79646 [3209]">
+                <v:shape id="Cuadro de texto 16" o:spid="_x0000_s1041" type="#_x0000_t202" style="position:absolute;left:2025;width:5855;height:3689;visibility:visible;mso-wrap-style:square;v-text-anchor:top" o:gfxdata="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" filled="f" strokecolor="#f79646 [3209]">
                   <v:textbox>
                     <w:txbxContent>
                       <w:p>
@@ -1207,7 +1208,7 @@
                     </w:txbxContent>
                   </v:textbox>
                 </v:shape>
-                <v:shape id="Cuadro de texto 17" o:spid="_x0000_s1042" type="#_x0000_t202" style="position:absolute;left:27522;width:5886;height:3689;visibility:visible;mso-wrap-style:square;v-text-anchor:top" o:gfxdata="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" filled="f" strokecolor="#f79646 [3209]">
+                <v:shape id="Cuadro de texto 17" o:spid="_x0000_s1042" type="#_x0000_t202" style="position:absolute;left:27522;width:5886;height:3689;visibility:visible;mso-wrap-style:square;v-text-anchor:top" o:gfxdata="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" filled="f" strokecolor="#f79646 [3209]">
                   <v:textbox>
                     <w:txbxContent>
                       <w:p>
@@ -1253,7 +1254,7 @@
     </w:p>
     <w:p>
       <w:pPr>
-        <w:pStyle w:val="Prrafodelista"/>
+        <w:pStyle w:val="ListParagraph"/>
         <w:numPr>
           <w:ilvl w:val="0"/>
           <w:numId w:val="1"/>
@@ -1266,7 +1267,7 @@
     </w:p>
     <w:p>
       <w:pPr>
-        <w:pStyle w:val="Prrafodelista"/>
+        <w:pStyle w:val="ListParagraph"/>
         <w:numPr>
           <w:ilvl w:val="0"/>
           <w:numId w:val="1"/>
@@ -1279,7 +1280,7 @@
     </w:p>
     <w:p>
       <w:pPr>
-        <w:pStyle w:val="Prrafodelista"/>
+        <w:pStyle w:val="ListParagraph"/>
         <w:numPr>
           <w:ilvl w:val="0"/>
           <w:numId w:val="1"/>
@@ -1292,7 +1293,7 @@
     </w:p>
     <w:p>
       <w:pPr>
-        <w:pStyle w:val="Prrafodelista"/>
+        <w:pStyle w:val="ListParagraph"/>
         <w:numPr>
           <w:ilvl w:val="0"/>
           <w:numId w:val="1"/>
@@ -1305,7 +1306,7 @@
     </w:p>
     <w:p>
       <w:pPr>
-        <w:pStyle w:val="Prrafodelista"/>
+        <w:pStyle w:val="ListParagraph"/>
         <w:numPr>
           <w:ilvl w:val="0"/>
           <w:numId w:val="1"/>
@@ -1318,7 +1319,7 @@
     </w:p>
     <w:p>
       <w:pPr>
-        <w:pStyle w:val="Prrafodelista"/>
+        <w:pStyle w:val="ListParagraph"/>
         <w:numPr>
           <w:ilvl w:val="1"/>
           <w:numId w:val="8"/>
@@ -1331,7 +1332,7 @@
     </w:p>
     <w:p>
       <w:pPr>
-        <w:pStyle w:val="Prrafodelista"/>
+        <w:pStyle w:val="ListParagraph"/>
         <w:numPr>
           <w:ilvl w:val="1"/>
           <w:numId w:val="8"/>
@@ -1344,7 +1345,7 @@
     </w:p>
     <w:p>
       <w:pPr>
-        <w:pStyle w:val="Prrafodelista"/>
+        <w:pStyle w:val="ListParagraph"/>
         <w:numPr>
           <w:ilvl w:val="0"/>
           <w:numId w:val="1"/>
@@ -1357,7 +1358,7 @@
     </w:p>
     <w:p>
       <w:pPr>
-        <w:pStyle w:val="Prrafodelista"/>
+        <w:pStyle w:val="ListParagraph"/>
         <w:numPr>
           <w:ilvl w:val="0"/>
           <w:numId w:val="1"/>
@@ -1375,7 +1376,7 @@
     </w:p>
     <w:p>
       <w:pPr>
-        <w:pStyle w:val="Ttulo2"/>
+        <w:pStyle w:val="Heading2"/>
         <w:spacing w:before="0"/>
         <w:ind w:left="567" w:right="956"/>
       </w:pPr>
@@ -1404,7 +1405,7 @@
     </w:p>
     <w:p>
       <w:pPr>
-        <w:pStyle w:val="Subttulo"/>
+        <w:pStyle w:val="Subtitle"/>
         <w:ind w:left="567" w:right="956"/>
       </w:pPr>
       <w:r>
@@ -1415,12 +1416,12 @@
       <w:pPr>
         <w:ind w:left="567" w:right="956"/>
         <w:rPr>
-          <w:rStyle w:val="Textoennegrita"/>
-        </w:rPr>
-      </w:pPr>
-      <w:r>
-        <w:rPr>
-          <w:rStyle w:val="Textoennegrita"/>
+          <w:rStyle w:val="Strong"/>
+        </w:rPr>
+      </w:pPr>
+      <w:r>
+        <w:rPr>
+          <w:rStyle w:val="Strong"/>
         </w:rPr>
         <w:t xml:space="preserve">FactRemota.exe -d &lt;Tipo documento&gt; -n &lt;numero documento&gt; -R &lt;Rut del emisor&gt; -L &lt;Local&gt; </w:t>
       </w:r>
@@ -1440,7 +1441,7 @@
     </w:p>
     <w:p>
       <w:pPr>
-        <w:pStyle w:val="Subttulo"/>
+        <w:pStyle w:val="Subtitle"/>
         <w:ind w:left="567" w:right="956"/>
       </w:pPr>
       <w:r>
@@ -1451,18 +1452,18 @@
       <w:pPr>
         <w:ind w:left="567" w:right="956"/>
         <w:rPr>
-          <w:rStyle w:val="Textoennegrita"/>
-        </w:rPr>
-      </w:pPr>
-      <w:r>
-        <w:rPr>
-          <w:rStyle w:val="Textoennegrita"/>
+          <w:rStyle w:val="Strong"/>
+        </w:rPr>
+      </w:pPr>
+      <w:r>
+        <w:rPr>
+          <w:rStyle w:val="Strong"/>
         </w:rPr>
         <w:t xml:space="preserve">FactRemota.exe -d &lt;Tipo documento&gt; -n &lt;numero documento&gt; -R &lt;Rut del emisor&gt; -L &lt;Local&gt; </w:t>
       </w:r>
       <w:r>
         <w:rPr>
-          <w:rStyle w:val="Textoennegrita"/>
+          <w:rStyle w:val="Strong"/>
         </w:rPr>
         <w:t>-NOPRINT</w:t>
       </w:r>
@@ -1477,13 +1478,13 @@
     </w:p>
     <w:p>
       <w:pPr>
-        <w:pStyle w:val="Subttulo"/>
+        <w:pStyle w:val="Subtitle"/>
         <w:ind w:left="567" w:right="956"/>
       </w:pPr>
     </w:p>
     <w:p>
       <w:pPr>
-        <w:pStyle w:val="Subttulo"/>
+        <w:pStyle w:val="Subtitle"/>
         <w:ind w:left="567" w:right="956"/>
       </w:pPr>
       <w:r>
@@ -1519,7 +1520,7 @@
     </w:p>
     <w:p>
       <w:pPr>
-        <w:pStyle w:val="Subttulo"/>
+        <w:pStyle w:val="Subtitle"/>
         <w:ind w:left="567" w:right="956"/>
       </w:pPr>
       <w:r>
@@ -1561,7 +1562,7 @@
     </w:p>
     <w:p>
       <w:pPr>
-        <w:pStyle w:val="Subttulo"/>
+        <w:pStyle w:val="Subtitle"/>
         <w:ind w:left="567" w:right="956"/>
       </w:pPr>
       <w:r>
@@ -1597,7 +1598,7 @@
     </w:p>
     <w:p>
       <w:pPr>
-        <w:pStyle w:val="Subttulo"/>
+        <w:pStyle w:val="Subtitle"/>
         <w:ind w:left="567" w:right="956"/>
       </w:pPr>
       <w:r>
@@ -1634,7 +1635,7 @@
     </w:p>
     <w:p>
       <w:pPr>
-        <w:pStyle w:val="Subttulo"/>
+        <w:pStyle w:val="Subtitle"/>
         <w:ind w:left="567" w:right="956"/>
       </w:pPr>
       <w:r>
@@ -1656,22 +1657,22 @@
     </w:p>
     <w:p>
       <w:pPr>
-        <w:pStyle w:val="Ttulo2"/>
+        <w:pStyle w:val="Heading2"/>
         <w:spacing w:before="0"/>
         <w:ind w:left="567" w:right="956"/>
         <w:rPr>
-          <w:rStyle w:val="Textoennegrita"/>
-        </w:rPr>
-      </w:pPr>
-      <w:r>
-        <w:rPr>
-          <w:rStyle w:val="Textoennegrita"/>
+          <w:rStyle w:val="Strong"/>
+        </w:rPr>
+      </w:pPr>
+      <w:r>
+        <w:rPr>
+          <w:rStyle w:val="Strong"/>
         </w:rPr>
         <w:t>Pará</w:t>
       </w:r>
       <w:r>
         <w:rPr>
-          <w:rStyle w:val="Textoennegrita"/>
+          <w:rStyle w:val="Strong"/>
         </w:rPr>
         <w:t>metros</w:t>
       </w:r>
@@ -1777,7 +1778,15 @@
         <w:ind w:left="567" w:right="956"/>
       </w:pPr>
       <w:r>
-        <w:t xml:space="preserve">&lt;numero documento&gt; </w:t>
+        <w:t>&lt;</w:t>
+      </w:r>
+      <w:proofErr w:type="gramStart"/>
+      <w:r>
+        <w:t>numero</w:t>
+      </w:r>
+      <w:proofErr w:type="gramEnd"/>
+      <w:r>
+        <w:t xml:space="preserve"> documento&gt; </w:t>
       </w:r>
     </w:p>
     <w:p>
@@ -1785,10 +1794,18 @@
         <w:ind w:left="567" w:right="956"/>
       </w:pPr>
       <w:r>
-        <w:t>Es el num</w:t>
-      </w:r>
-      <w:r>
-        <w:t>ero interno que asigna el POS al documento, identifica en forma única el documento en POS, no debe repetirse.</w:t>
+        <w:t xml:space="preserve">Es el </w:t>
+      </w:r>
+      <w:proofErr w:type="gramStart"/>
+      <w:r>
+        <w:t>num</w:t>
+      </w:r>
+      <w:r>
+        <w:t>ero</w:t>
+      </w:r>
+      <w:proofErr w:type="gramEnd"/>
+      <w:r>
+        <w:t xml:space="preserve"> interno que asigna el POS al documento, identifica en forma única el documento en POS, no debe repetirse.</w:t>
       </w:r>
     </w:p>
     <w:p>
@@ -1809,7 +1826,15 @@
         <w:ind w:left="567" w:right="956"/>
       </w:pPr>
       <w:r>
-        <w:t>Identificación legal de la empresa que genera los documento electrónicos.</w:t>
+        <w:t xml:space="preserve">Identificación legal de la empresa que genera </w:t>
+      </w:r>
+      <w:proofErr w:type="gramStart"/>
+      <w:r>
+        <w:t>los documento electrónicos</w:t>
+      </w:r>
+      <w:proofErr w:type="gramEnd"/>
+      <w:r>
+        <w:t>.</w:t>
       </w:r>
     </w:p>
     <w:p>
@@ -1840,7 +1865,7 @@
     </w:p>
     <w:p>
       <w:pPr>
-        <w:pStyle w:val="Ttulo2"/>
+        <w:pStyle w:val="Heading2"/>
         <w:spacing w:before="0"/>
         <w:ind w:left="567" w:right="956"/>
       </w:pPr>
@@ -1859,11 +1884,16 @@
         <w:t>Se genera un archivo para transferir la información por cada documento generado en  el PO</w:t>
       </w:r>
       <w:r>
-        <w:t xml:space="preserve">S,  el nombre de este archivo se compone de la siguiente forma </w:t>
+        <w:t xml:space="preserve">S,  el nombre de este archivo se compone de la siguiente </w:t>
+      </w:r>
+      <w:proofErr w:type="gramStart"/>
+      <w:r>
+        <w:t xml:space="preserve">forma </w:t>
       </w:r>
       <w:r>
         <w:t>:</w:t>
       </w:r>
+      <w:proofErr w:type="gramEnd"/>
     </w:p>
     <w:p>
       <w:pPr>
@@ -1942,8 +1972,13 @@
         <w:ind w:left="567" w:right="956"/>
       </w:pPr>
       <w:r>
-        <w:t>&lt;Rut del emisor&gt; :</w:t>
-      </w:r>
+        <w:t>&lt;Rut del emisor</w:t>
+      </w:r>
+      <w:proofErr w:type="gramStart"/>
+      <w:r>
+        <w:t>&gt; :</w:t>
+      </w:r>
+      <w:proofErr w:type="gramEnd"/>
       <w:r>
         <w:t xml:space="preserve"> 1234567-1</w:t>
       </w:r>
@@ -1961,14 +1996,30 @@
           <w:i/>
           <w:iCs/>
         </w:rPr>
-        <w:t>&lt;Tipo documento&gt;</w:t>
-      </w:r>
+        <w:t>&lt;Tipo documento</w:t>
+      </w:r>
+      <w:proofErr w:type="gramStart"/>
       <w:r>
         <w:rPr>
           <w:i/>
           <w:iCs/>
         </w:rPr>
-        <w:t xml:space="preserve"> : F</w:t>
+        <w:t>&gt;</w:t>
+      </w:r>
+      <w:r>
+        <w:rPr>
+          <w:i/>
+          <w:iCs/>
+        </w:rPr>
+        <w:t xml:space="preserve"> :</w:t>
+      </w:r>
+      <w:proofErr w:type="gramEnd"/>
+      <w:r>
+        <w:rPr>
+          <w:i/>
+          <w:iCs/>
+        </w:rPr>
+        <w:t xml:space="preserve"> F</w:t>
       </w:r>
     </w:p>
     <w:p>
@@ -2112,7 +2163,7 @@
     </w:p>
     <w:p>
       <w:pPr>
-        <w:pStyle w:val="Ttulo4"/>
+        <w:pStyle w:val="Heading4"/>
         <w:ind w:left="567"/>
       </w:pPr>
       <w:r>
@@ -2138,7 +2189,7 @@
     </w:p>
     <w:p>
       <w:pPr>
-        <w:pStyle w:val="Prrafodelista"/>
+        <w:pStyle w:val="ListParagraph"/>
         <w:numPr>
           <w:ilvl w:val="0"/>
           <w:numId w:val="9"/>
@@ -2151,7 +2202,7 @@
     </w:p>
     <w:p>
       <w:pPr>
-        <w:pStyle w:val="Prrafodelista"/>
+        <w:pStyle w:val="ListParagraph"/>
         <w:numPr>
           <w:ilvl w:val="0"/>
           <w:numId w:val="9"/>
@@ -2164,7 +2215,7 @@
     </w:p>
     <w:p>
       <w:pPr>
-        <w:pStyle w:val="Prrafodelista"/>
+        <w:pStyle w:val="ListParagraph"/>
         <w:numPr>
           <w:ilvl w:val="0"/>
           <w:numId w:val="9"/>
@@ -2177,7 +2228,7 @@
     </w:p>
     <w:p>
       <w:pPr>
-        <w:pStyle w:val="Prrafodelista"/>
+        <w:pStyle w:val="ListParagraph"/>
         <w:ind w:left="1287" w:right="956"/>
       </w:pPr>
     </w:p>
@@ -2196,7 +2247,7 @@
     </w:p>
     <w:p>
       <w:pPr>
-        <w:pStyle w:val="Prrafodelista"/>
+        <w:pStyle w:val="ListParagraph"/>
         <w:numPr>
           <w:ilvl w:val="0"/>
           <w:numId w:val="10"/>
@@ -2218,7 +2269,7 @@
     </w:p>
     <w:p>
       <w:pPr>
-        <w:pStyle w:val="Prrafodelista"/>
+        <w:pStyle w:val="ListParagraph"/>
         <w:numPr>
           <w:ilvl w:val="0"/>
           <w:numId w:val="10"/>
@@ -2237,7 +2288,7 @@
     </w:p>
     <w:p>
       <w:pPr>
-        <w:pStyle w:val="Prrafodelista"/>
+        <w:pStyle w:val="ListParagraph"/>
         <w:numPr>
           <w:ilvl w:val="0"/>
           <w:numId w:val="12"/>
@@ -2250,7 +2301,7 @@
     </w:p>
     <w:p>
       <w:pPr>
-        <w:pStyle w:val="Prrafodelista"/>
+        <w:pStyle w:val="ListParagraph"/>
         <w:numPr>
           <w:ilvl w:val="0"/>
           <w:numId w:val="10"/>
@@ -2258,15 +2309,7 @@
         <w:ind w:right="956"/>
       </w:pPr>
       <w:r>
-        <w:t xml:space="preserve">Se genera el timbre en </w:t>
-      </w:r>
-      <w:bookmarkStart w:id="0" w:name="_GoBack"/>
-      <w:r>
-        <w:t xml:space="preserve">archivo </w:t>
-      </w:r>
-      <w:bookmarkEnd w:id="0"/>
-      <w:r>
-        <w:t xml:space="preserve">con extensión </w:t>
+        <w:t xml:space="preserve">Se genera el timbre en archivo con extensión </w:t>
       </w:r>
       <w:r>
         <w:t>_Timbre_DTE.xml</w:t>
@@ -2274,7 +2317,7 @@
     </w:p>
     <w:p>
       <w:pPr>
-        <w:pStyle w:val="Prrafodelista"/>
+        <w:pStyle w:val="ListParagraph"/>
         <w:numPr>
           <w:ilvl w:val="0"/>
           <w:numId w:val="10"/>
@@ -2293,7 +2336,7 @@
     </w:p>
     <w:p>
       <w:pPr>
-        <w:pStyle w:val="Prrafodelista"/>
+        <w:pStyle w:val="ListParagraph"/>
         <w:numPr>
           <w:ilvl w:val="0"/>
           <w:numId w:val="10"/>
@@ -2306,7 +2349,7 @@
     </w:p>
     <w:p>
       <w:pPr>
-        <w:pStyle w:val="Prrafodelista"/>
+        <w:pStyle w:val="ListParagraph"/>
         <w:numPr>
           <w:ilvl w:val="0"/>
           <w:numId w:val="12"/>
@@ -2319,13 +2362,13 @@
     </w:p>
     <w:p>
       <w:pPr>
-        <w:pStyle w:val="Prrafodelista"/>
+        <w:pStyle w:val="ListParagraph"/>
         <w:ind w:left="1647" w:right="956"/>
       </w:pPr>
     </w:p>
     <w:p>
       <w:pPr>
-        <w:pStyle w:val="Prrafodelista"/>
+        <w:pStyle w:val="ListParagraph"/>
         <w:numPr>
           <w:ilvl w:val="0"/>
           <w:numId w:val="13"/>
@@ -2351,7 +2394,7 @@
     </w:p>
     <w:p>
       <w:pPr>
-        <w:pStyle w:val="Ttulo2"/>
+        <w:pStyle w:val="Heading2"/>
         <w:spacing w:before="0"/>
         <w:ind w:left="567" w:right="956"/>
       </w:pPr>
@@ -2547,7 +2590,7 @@
     </w:p>
     <w:p>
       <w:pPr>
-        <w:pStyle w:val="Prrafodelista"/>
+        <w:pStyle w:val="ListParagraph"/>
         <w:numPr>
           <w:ilvl w:val="0"/>
           <w:numId w:val="6"/>
@@ -2560,7 +2603,7 @@
     </w:p>
     <w:p>
       <w:pPr>
-        <w:pStyle w:val="Prrafodelista"/>
+        <w:pStyle w:val="ListParagraph"/>
         <w:numPr>
           <w:ilvl w:val="1"/>
           <w:numId w:val="6"/>
@@ -2578,7 +2621,7 @@
     </w:p>
     <w:p>
       <w:pPr>
-        <w:pStyle w:val="Prrafodelista"/>
+        <w:pStyle w:val="ListParagraph"/>
         <w:numPr>
           <w:ilvl w:val="1"/>
           <w:numId w:val="6"/>
@@ -2620,7 +2663,7 @@
     </w:p>
     <w:p>
       <w:pPr>
-        <w:pStyle w:val="Prrafodelista"/>
+        <w:pStyle w:val="ListParagraph"/>
         <w:numPr>
           <w:ilvl w:val="1"/>
           <w:numId w:val="6"/>
@@ -2662,7 +2705,7 @@
     </w:p>
     <w:p>
       <w:pPr>
-        <w:pStyle w:val="Prrafodelista"/>
+        <w:pStyle w:val="ListParagraph"/>
         <w:numPr>
           <w:ilvl w:val="1"/>
           <w:numId w:val="6"/>
@@ -2684,7 +2727,15 @@
         <w:t>Referencia</w:t>
       </w:r>
       <w:r>
-        <w:t xml:space="preserve"> solo aplica para las notas de crédito (NC), en cuyo caso se deben llenar los campos : "</w:t>
+        <w:t xml:space="preserve"> solo aplica para las notas de crédito (NC), en cuyo caso se deben llenar los </w:t>
+      </w:r>
+      <w:proofErr w:type="gramStart"/>
+      <w:r>
+        <w:t>campos :</w:t>
+      </w:r>
+      <w:proofErr w:type="gramEnd"/>
+      <w:r>
+        <w:t xml:space="preserve"> "</w:t>
       </w:r>
       <w:proofErr w:type="spellStart"/>
       <w:r>
@@ -2856,7 +2907,7 @@
     </w:p>
     <w:p>
       <w:pPr>
-        <w:pStyle w:val="Subttulo"/>
+        <w:pStyle w:val="Subtitle"/>
         <w:ind w:left="567" w:right="956"/>
         <w:rPr>
           <w:u w:val="single"/>
@@ -2876,7 +2927,7 @@
     </w:p>
     <w:tbl>
       <w:tblPr>
-        <w:tblStyle w:val="Tablaconcuadrcula"/>
+        <w:tblStyle w:val="TableGrid"/>
         <w:tblW w:w="14312" w:type="dxa"/>
         <w:tblLayout w:type="fixed"/>
         <w:tblLook w:val="04A0" w:firstRow="1" w:lastRow="0" w:firstColumn="1" w:lastColumn="0" w:noHBand="0" w:noVBand="1"/>
@@ -6914,7 +6965,7 @@
           </w:tcPr>
           <w:p>
             <w:pPr>
-              <w:pStyle w:val="Prrafodelista"/>
+              <w:pStyle w:val="ListParagraph"/>
             </w:pPr>
           </w:p>
         </w:tc>
@@ -12552,7 +12603,15 @@
           </w:tcPr>
           <w:p>
             <w:r>
-              <w:t xml:space="preserve">Especificación de desc. o </w:t>
+              <w:t xml:space="preserve">Especificación de desc. </w:t>
+            </w:r>
+            <w:proofErr w:type="gramStart"/>
+            <w:r>
+              <w:t>o</w:t>
+            </w:r>
+            <w:proofErr w:type="gramEnd"/>
+            <w:r>
+              <w:t xml:space="preserve"> </w:t>
             </w:r>
             <w:proofErr w:type="spellStart"/>
             <w:r>
@@ -13914,7 +13973,7 @@
     </w:p>
     <w:p>
       <w:pPr>
-        <w:pStyle w:val="Subttulo"/>
+        <w:pStyle w:val="Subtitle"/>
         <w:ind w:right="956"/>
         <w:rPr>
           <w:u w:val="single"/>
@@ -13929,7 +13988,7 @@
     </w:p>
     <w:p>
       <w:pPr>
-        <w:pStyle w:val="Subttulo"/>
+        <w:pStyle w:val="Subtitle"/>
         <w:ind w:left="567" w:right="956"/>
         <w:rPr>
           <w:u w:val="single"/>
@@ -22067,7 +22126,7 @@
     </w:p>
     <w:p>
       <w:pPr>
-        <w:pStyle w:val="Subttulo"/>
+        <w:pStyle w:val="Subtitle"/>
         <w:ind w:left="567" w:right="956"/>
         <w:rPr>
           <w:u w:val="single"/>
@@ -23730,6 +23789,7 @@
                 <w:noProof/>
                 <w:color w:val="000000"/>
                 <w:sz w:val="20"/>
+                <w:lang w:val="en-US" w:eastAsia="en-US"/>
               </w:rPr>
               <w:drawing>
                 <wp:inline distT="0" distB="0" distL="0" distR="0" wp14:anchorId="4521907F" wp14:editId="500F8949">
@@ -24117,6 +24177,7 @@
                 <w:noProof/>
                 <w:color w:val="000000"/>
                 <w:sz w:val="20"/>
+                <w:lang w:val="en-US" w:eastAsia="en-US"/>
               </w:rPr>
               <w:drawing>
                 <wp:inline distT="0" distB="0" distL="0" distR="0" wp14:anchorId="33B11FEB" wp14:editId="50C0AFE2">
@@ -24210,6 +24271,7 @@
                 <w:noProof/>
                 <w:color w:val="000000"/>
                 <w:sz w:val="20"/>
+                <w:lang w:val="en-US" w:eastAsia="en-US"/>
               </w:rPr>
               <w:drawing>
                 <wp:inline distT="0" distB="0" distL="0" distR="0" wp14:anchorId="2D2254A9" wp14:editId="59D02B44">
@@ -24728,6 +24790,7 @@
                 <w:noProof/>
                 <w:color w:val="000000"/>
                 <w:sz w:val="20"/>
+                <w:lang w:val="en-US" w:eastAsia="en-US"/>
               </w:rPr>
               <w:drawing>
                 <wp:inline distT="0" distB="0" distL="0" distR="0" wp14:anchorId="1916AC84" wp14:editId="32F8D6F9">
@@ -25436,6 +25499,7 @@
                 <w:noProof/>
                 <w:color w:val="000000"/>
                 <w:sz w:val="20"/>
+                <w:lang w:val="en-US" w:eastAsia="en-US"/>
               </w:rPr>
               <w:drawing>
                 <wp:inline distT="0" distB="0" distL="0" distR="0" wp14:anchorId="15E5049E" wp14:editId="749FECBC">
@@ -26831,7 +26895,27 @@
                 <w:sz w:val="20"/>
                 <w:szCs w:val="21"/>
               </w:rPr>
-              <w:t xml:space="preserve">Impuesto especifico </w:t>
+              <w:t xml:space="preserve">Impuesto </w:t>
+            </w:r>
+            <w:proofErr w:type="spellStart"/>
+            <w:r>
+              <w:rPr>
+                <w:rFonts w:ascii="Arial" w:hAnsi="Arial" w:cs="Arial"/>
+                <w:color w:val="000000"/>
+                <w:sz w:val="20"/>
+                <w:szCs w:val="21"/>
+              </w:rPr>
+              <w:t>especifico</w:t>
+            </w:r>
+            <w:proofErr w:type="spellEnd"/>
+            <w:r>
+              <w:rPr>
+                <w:rFonts w:ascii="Arial" w:hAnsi="Arial" w:cs="Arial"/>
+                <w:color w:val="000000"/>
+                <w:sz w:val="20"/>
+                <w:szCs w:val="21"/>
+              </w:rPr>
+              <w:t xml:space="preserve"> </w:t>
             </w:r>
             <w:proofErr w:type="spellStart"/>
             <w:r>
@@ -27864,6 +27948,7 @@
               </w:rPr>
               <w:t xml:space="preserve"> </w:t>
             </w:r>
+            <w:proofErr w:type="gramStart"/>
             <w:r>
               <w:rPr>
                 <w:rFonts w:ascii="Arial" w:hAnsi="Arial" w:cs="Arial"/>
@@ -27873,6 +27958,7 @@
               </w:rPr>
               <w:t>total</w:t>
             </w:r>
+            <w:proofErr w:type="gramEnd"/>
             <w:r>
               <w:rPr>
                 <w:rFonts w:ascii="Arial" w:hAnsi="Arial" w:cs="Arial"/>
@@ -28002,6 +28088,7 @@
                 <w:noProof/>
                 <w:color w:val="000000"/>
                 <w:sz w:val="22"/>
+                <w:lang w:val="en-US" w:eastAsia="en-US"/>
               </w:rPr>
               <w:drawing>
                 <wp:inline distT="0" distB="0" distL="0" distR="0" wp14:anchorId="602E4820" wp14:editId="6A91DAA6">
@@ -29070,6 +29157,7 @@
                 <w:noProof/>
                 <w:color w:val="000000"/>
                 <w:sz w:val="22"/>
+                <w:lang w:val="en-US" w:eastAsia="en-US"/>
               </w:rPr>
               <w:drawing>
                 <wp:inline distT="0" distB="0" distL="0" distR="0" wp14:anchorId="389869B3" wp14:editId="4A1BD04B">
@@ -29534,6 +29622,7 @@
                 <w:noProof/>
                 <w:color w:val="000000"/>
                 <w:sz w:val="22"/>
+                <w:lang w:val="en-US" w:eastAsia="en-US"/>
               </w:rPr>
               <w:drawing>
                 <wp:inline distT="0" distB="0" distL="0" distR="0" wp14:anchorId="2812A60A" wp14:editId="6E788A79">
@@ -30332,6 +30421,7 @@
                 <w:noProof/>
                 <w:color w:val="000000"/>
                 <w:sz w:val="22"/>
+                <w:lang w:val="en-US" w:eastAsia="en-US"/>
               </w:rPr>
               <w:drawing>
                 <wp:inline distT="0" distB="0" distL="0" distR="0" wp14:anchorId="45036232" wp14:editId="2DDAF527">
@@ -30585,6 +30675,7 @@
                 <w:sz w:val="20"/>
                 <w:szCs w:val="21"/>
               </w:rPr>
+              <w:lastRenderedPageBreak/>
               <w:t xml:space="preserve">35 </w:t>
             </w:r>
           </w:p>
@@ -32356,14 +32447,25 @@
                 <w:szCs w:val="21"/>
               </w:rPr>
             </w:pPr>
-            <w:r>
-              <w:rPr>
-                <w:rFonts w:ascii="Arial" w:hAnsi="Arial" w:cs="Arial"/>
-                <w:color w:val="000000"/>
-                <w:sz w:val="20"/>
-                <w:szCs w:val="21"/>
-              </w:rPr>
-              <w:t xml:space="preserve">total del IVA retención. El monto retenido se registra en el IEC en Retención total. </w:t>
+            <w:proofErr w:type="gramStart"/>
+            <w:r>
+              <w:rPr>
+                <w:rFonts w:ascii="Arial" w:hAnsi="Arial" w:cs="Arial"/>
+                <w:color w:val="000000"/>
+                <w:sz w:val="20"/>
+                <w:szCs w:val="21"/>
+              </w:rPr>
+              <w:t>total</w:t>
+            </w:r>
+            <w:proofErr w:type="gramEnd"/>
+            <w:r>
+              <w:rPr>
+                <w:rFonts w:ascii="Arial" w:hAnsi="Arial" w:cs="Arial"/>
+                <w:color w:val="000000"/>
+                <w:sz w:val="20"/>
+                <w:szCs w:val="21"/>
+              </w:rPr>
+              <w:t xml:space="preserve"> del IVA retención. El monto retenido se registra en el IEC en Retención total. </w:t>
             </w:r>
           </w:p>
         </w:tc>
@@ -32658,14 +32760,25 @@
                 <w:szCs w:val="21"/>
               </w:rPr>
             </w:pPr>
-            <w:r>
-              <w:rPr>
-                <w:rFonts w:ascii="Arial" w:hAnsi="Arial" w:cs="Arial"/>
-                <w:color w:val="000000"/>
-                <w:sz w:val="20"/>
-                <w:szCs w:val="21"/>
-              </w:rPr>
-              <w:t xml:space="preserve">total del IVA retención. El monto retenido se registra en el IEC en Retención total. </w:t>
+            <w:proofErr w:type="gramStart"/>
+            <w:r>
+              <w:rPr>
+                <w:rFonts w:ascii="Arial" w:hAnsi="Arial" w:cs="Arial"/>
+                <w:color w:val="000000"/>
+                <w:sz w:val="20"/>
+                <w:szCs w:val="21"/>
+              </w:rPr>
+              <w:t>total</w:t>
+            </w:r>
+            <w:proofErr w:type="gramEnd"/>
+            <w:r>
+              <w:rPr>
+                <w:rFonts w:ascii="Arial" w:hAnsi="Arial" w:cs="Arial"/>
+                <w:color w:val="000000"/>
+                <w:sz w:val="20"/>
+                <w:szCs w:val="21"/>
+              </w:rPr>
+              <w:t xml:space="preserve"> del IVA retención. El monto retenido se registra en el IEC en Retención total. </w:t>
             </w:r>
           </w:p>
         </w:tc>
@@ -33740,6 +33853,7 @@
                 <w:noProof/>
                 <w:color w:val="000000"/>
                 <w:sz w:val="22"/>
+                <w:lang w:val="en-US" w:eastAsia="en-US"/>
               </w:rPr>
               <w:drawing>
                 <wp:inline distT="0" distB="0" distL="0" distR="0" wp14:anchorId="7537C56A" wp14:editId="779D6013">
@@ -34128,6 +34242,7 @@
                 <w:noProof/>
                 <w:color w:val="000000"/>
                 <w:sz w:val="22"/>
+                <w:lang w:val="en-US" w:eastAsia="en-US"/>
               </w:rPr>
               <w:drawing>
                 <wp:inline distT="0" distB="0" distL="0" distR="0" wp14:anchorId="1A3B8675" wp14:editId="78A1EE2C">
@@ -35548,6 +35663,7 @@
                 <w:noProof/>
                 <w:color w:val="000000"/>
                 <w:sz w:val="22"/>
+                <w:lang w:val="en-US" w:eastAsia="en-US"/>
               </w:rPr>
               <w:drawing>
                 <wp:inline distT="0" distB="0" distL="0" distR="0" wp14:anchorId="7135BF4E" wp14:editId="35F90CF2">
@@ -36808,7 +36924,7 @@
     </w:p>
     <w:p>
       <w:pPr>
-        <w:pStyle w:val="Subttulo"/>
+        <w:pStyle w:val="Subtitle"/>
         <w:rPr>
           <w:u w:val="single"/>
         </w:rPr>
@@ -36840,7 +36956,23 @@
           <w:rFonts w:asciiTheme="majorHAnsi" w:hAnsiTheme="majorHAnsi"/>
           <w:lang w:eastAsia="es-ES"/>
         </w:rPr>
-        <w:t xml:space="preserve">    -100 : Ejecución duplicada de </w:t>
+        <w:t xml:space="preserve">    -</w:t>
+      </w:r>
+      <w:proofErr w:type="gramStart"/>
+      <w:r>
+        <w:rPr>
+          <w:rFonts w:asciiTheme="majorHAnsi" w:hAnsiTheme="majorHAnsi"/>
+          <w:lang w:eastAsia="es-ES"/>
+        </w:rPr>
+        <w:t>100 :</w:t>
+      </w:r>
+      <w:proofErr w:type="gramEnd"/>
+      <w:r>
+        <w:rPr>
+          <w:rFonts w:asciiTheme="majorHAnsi" w:hAnsiTheme="majorHAnsi"/>
+          <w:lang w:eastAsia="es-ES"/>
+        </w:rPr>
+        <w:t xml:space="preserve"> Ejecución duplicada de </w:t>
       </w:r>
       <w:proofErr w:type="spellStart"/>
       <w:r>
@@ -36864,7 +36996,23 @@
           <w:rFonts w:asciiTheme="majorHAnsi" w:hAnsiTheme="majorHAnsi"/>
           <w:lang w:eastAsia="es-ES"/>
         </w:rPr>
-        <w:t xml:space="preserve">    -200 : Error en llamada a </w:t>
+        <w:t xml:space="preserve">    -</w:t>
+      </w:r>
+      <w:proofErr w:type="gramStart"/>
+      <w:r>
+        <w:rPr>
+          <w:rFonts w:asciiTheme="majorHAnsi" w:hAnsiTheme="majorHAnsi"/>
+          <w:lang w:eastAsia="es-ES"/>
+        </w:rPr>
+        <w:t>200 :</w:t>
+      </w:r>
+      <w:proofErr w:type="gramEnd"/>
+      <w:r>
+        <w:rPr>
+          <w:rFonts w:asciiTheme="majorHAnsi" w:hAnsiTheme="majorHAnsi"/>
+          <w:lang w:eastAsia="es-ES"/>
+        </w:rPr>
+        <w:t xml:space="preserve"> Error en llamada a </w:t>
       </w:r>
       <w:proofErr w:type="spellStart"/>
       <w:r>
@@ -36888,7 +37036,23 @@
           <w:rFonts w:asciiTheme="majorHAnsi" w:hAnsiTheme="majorHAnsi"/>
           <w:lang w:eastAsia="es-ES"/>
         </w:rPr>
-        <w:t xml:space="preserve">    -300 : Errores de parámetros, el log indica el error especifico</w:t>
+        <w:t xml:space="preserve">    -</w:t>
+      </w:r>
+      <w:proofErr w:type="gramStart"/>
+      <w:r>
+        <w:rPr>
+          <w:rFonts w:asciiTheme="majorHAnsi" w:hAnsiTheme="majorHAnsi"/>
+          <w:lang w:eastAsia="es-ES"/>
+        </w:rPr>
+        <w:t>300 :</w:t>
+      </w:r>
+      <w:proofErr w:type="gramEnd"/>
+      <w:r>
+        <w:rPr>
+          <w:rFonts w:asciiTheme="majorHAnsi" w:hAnsiTheme="majorHAnsi"/>
+          <w:lang w:eastAsia="es-ES"/>
+        </w:rPr>
+        <w:t xml:space="preserve"> Errores de parámetros, el log indica el error especifico</w:t>
       </w:r>
     </w:p>
     <w:p>
@@ -36911,81 +37075,64 @@
           <w:color w:val="A31515"/>
           <w:lang w:eastAsia="es-ES"/>
         </w:rPr>
-        <w:t xml:space="preserve">E300 - RUT enviado no </w:t>
-      </w:r>
-      <w:proofErr w:type="spellStart"/>
+        <w:t>E300 - RUT enviado no correspo</w:t>
+      </w:r>
       <w:r>
         <w:rPr>
           <w:rFonts w:asciiTheme="majorHAnsi" w:hAnsiTheme="majorHAnsi" w:cs="Consolas"/>
           <w:color w:val="A31515"/>
           <w:lang w:eastAsia="es-ES"/>
         </w:rPr>
-        <w:t>correspode</w:t>
-      </w:r>
-      <w:proofErr w:type="spellEnd"/>
+        <w:t>n</w:t>
+      </w:r>
       <w:r>
         <w:rPr>
           <w:rFonts w:asciiTheme="majorHAnsi" w:hAnsiTheme="majorHAnsi" w:cs="Consolas"/>
           <w:color w:val="A31515"/>
           <w:lang w:eastAsia="es-ES"/>
         </w:rPr>
-        <w:t xml:space="preserve"> al del emisor"</w:t>
-      </w:r>
-    </w:p>
-    <w:p>
-      <w:pPr>
-        <w:rPr>
-          <w:rFonts w:asciiTheme="majorHAnsi" w:hAnsiTheme="majorHAnsi"/>
-          <w:lang w:eastAsia="es-ES"/>
-        </w:rPr>
-      </w:pPr>
-      <w:r>
-        <w:rPr>
-          <w:rFonts w:asciiTheme="majorHAnsi" w:hAnsiTheme="majorHAnsi" w:cs="Consolas"/>
-          <w:lang w:eastAsia="es-ES"/>
-        </w:rPr>
-        <w:t xml:space="preserve">                    </w:t>
-      </w:r>
+        <w:t>de al del emisor</w:t>
+      </w:r>
+      <w:bookmarkStart w:id="0" w:name="_GoBack"/>
+      <w:bookmarkEnd w:id="0"/>
       <w:r>
         <w:rPr>
           <w:rFonts w:asciiTheme="majorHAnsi" w:hAnsiTheme="majorHAnsi" w:cs="Consolas"/>
           <w:color w:val="A31515"/>
           <w:lang w:eastAsia="es-ES"/>
         </w:rPr>
-        <w:t xml:space="preserve">E301 - Local enviado no </w:t>
-      </w:r>
-      <w:proofErr w:type="spellStart"/>
+        <w:t>"</w:t>
+      </w:r>
+    </w:p>
+    <w:p>
+      <w:pPr>
+        <w:rPr>
+          <w:rFonts w:asciiTheme="majorHAnsi" w:hAnsiTheme="majorHAnsi"/>
+          <w:lang w:eastAsia="es-ES"/>
+        </w:rPr>
+      </w:pPr>
+      <w:r>
+        <w:rPr>
+          <w:rFonts w:asciiTheme="majorHAnsi" w:hAnsiTheme="majorHAnsi" w:cs="Consolas"/>
+          <w:lang w:eastAsia="es-ES"/>
+        </w:rPr>
+        <w:t xml:space="preserve">                    </w:t>
+      </w:r>
       <w:r>
         <w:rPr>
           <w:rFonts w:asciiTheme="majorHAnsi" w:hAnsiTheme="majorHAnsi" w:cs="Consolas"/>
           <w:color w:val="A31515"/>
           <w:lang w:eastAsia="es-ES"/>
         </w:rPr>
-        <w:t>correspode</w:t>
-      </w:r>
-      <w:proofErr w:type="spellEnd"/>
+        <w:t>E301 - Local enviado no correspo</w:t>
+      </w:r>
       <w:r>
         <w:rPr>
           <w:rFonts w:asciiTheme="majorHAnsi" w:hAnsiTheme="majorHAnsi" w:cs="Consolas"/>
           <w:color w:val="A31515"/>
           <w:lang w:eastAsia="es-ES"/>
         </w:rPr>
-        <w:t xml:space="preserve"> al asignado a caja"</w:t>
-      </w:r>
-    </w:p>
-    <w:p>
-      <w:pPr>
-        <w:rPr>
-          <w:rFonts w:asciiTheme="majorHAnsi" w:hAnsiTheme="majorHAnsi"/>
-          <w:lang w:eastAsia="es-ES"/>
-        </w:rPr>
-      </w:pPr>
-      <w:r>
-        <w:rPr>
-          <w:rFonts w:asciiTheme="majorHAnsi" w:hAnsiTheme="majorHAnsi" w:cs="Consolas"/>
-          <w:lang w:eastAsia="es-ES"/>
-        </w:rPr>
-        <w:t xml:space="preserve">                    </w:t>
+        <w:t>n</w:t>
       </w:r>
       <w:r>
         <w:rPr>
@@ -36993,30 +37140,22 @@
           <w:color w:val="A31515"/>
           <w:lang w:eastAsia="es-ES"/>
         </w:rPr>
-        <w:t>E302 - Tipo de documento : "</w:t>
-      </w:r>
+        <w:t>de al asignado a caja"</w:t>
+      </w:r>
+    </w:p>
+    <w:p>
+      <w:pPr>
+        <w:rPr>
+          <w:rFonts w:asciiTheme="majorHAnsi" w:hAnsiTheme="majorHAnsi"/>
+          <w:lang w:eastAsia="es-ES"/>
+        </w:rPr>
+      </w:pPr>
       <w:r>
         <w:rPr>
           <w:rFonts w:asciiTheme="majorHAnsi" w:hAnsiTheme="majorHAnsi" w:cs="Consolas"/>
           <w:lang w:eastAsia="es-ES"/>
         </w:rPr>
-        <w:t xml:space="preserve"> + _</w:t>
-      </w:r>
-      <w:proofErr w:type="spellStart"/>
-      <w:r>
-        <w:rPr>
-          <w:rFonts w:asciiTheme="majorHAnsi" w:hAnsiTheme="majorHAnsi" w:cs="Consolas"/>
-          <w:lang w:eastAsia="es-ES"/>
-        </w:rPr>
-        <w:t>TipoDoc</w:t>
-      </w:r>
-      <w:proofErr w:type="spellEnd"/>
-      <w:r>
-        <w:rPr>
-          <w:rFonts w:asciiTheme="majorHAnsi" w:hAnsiTheme="majorHAnsi" w:cs="Consolas"/>
-          <w:lang w:eastAsia="es-ES"/>
-        </w:rPr>
-        <w:t xml:space="preserve"> + </w:t>
+        <w:t xml:space="preserve">                    </w:t>
       </w:r>
       <w:r>
         <w:rPr>
@@ -37024,91 +37163,48 @@
           <w:color w:val="A31515"/>
           <w:lang w:eastAsia="es-ES"/>
         </w:rPr>
-        <w:t>" invalido"</w:t>
-      </w:r>
-    </w:p>
-    <w:p>
-      <w:pPr>
-        <w:rPr>
-          <w:rFonts w:asciiTheme="majorHAnsi" w:hAnsiTheme="majorHAnsi"/>
-          <w:lang w:eastAsia="es-ES"/>
-        </w:rPr>
-      </w:pPr>
-      <w:r>
-        <w:rPr>
-          <w:rFonts w:asciiTheme="majorHAnsi" w:hAnsiTheme="majorHAnsi" w:cs="Consolas"/>
-          <w:lang w:eastAsia="es-ES"/>
-        </w:rPr>
-        <w:t xml:space="preserve">                    </w:t>
-      </w:r>
+        <w:t xml:space="preserve">E302 - Tipo de </w:t>
+      </w:r>
+      <w:proofErr w:type="gramStart"/>
       <w:r>
         <w:rPr>
           <w:rFonts w:asciiTheme="majorHAnsi" w:hAnsiTheme="majorHAnsi" w:cs="Consolas"/>
           <w:color w:val="A31515"/>
           <w:lang w:eastAsia="es-ES"/>
         </w:rPr>
-        <w:t>E303 - Numero de documento : "</w:t>
-      </w:r>
-      <w:r>
-        <w:rPr>
-          <w:rFonts w:asciiTheme="majorHAnsi" w:hAnsiTheme="majorHAnsi" w:cs="Consolas"/>
-          <w:lang w:eastAsia="es-ES"/>
-        </w:rPr>
-        <w:t xml:space="preserve"> + _</w:t>
-      </w:r>
-      <w:proofErr w:type="spellStart"/>
-      <w:r>
-        <w:rPr>
-          <w:rFonts w:asciiTheme="majorHAnsi" w:hAnsiTheme="majorHAnsi" w:cs="Consolas"/>
-          <w:lang w:eastAsia="es-ES"/>
-        </w:rPr>
-        <w:t>NumDoc.ToString</w:t>
-      </w:r>
-      <w:proofErr w:type="spellEnd"/>
-      <w:r>
-        <w:rPr>
-          <w:rFonts w:asciiTheme="majorHAnsi" w:hAnsiTheme="majorHAnsi" w:cs="Consolas"/>
-          <w:lang w:eastAsia="es-ES"/>
-        </w:rPr>
-        <w:t xml:space="preserve">() + </w:t>
-      </w:r>
+        <w:t>documento :</w:t>
+      </w:r>
+      <w:proofErr w:type="gramEnd"/>
       <w:r>
         <w:rPr>
           <w:rFonts w:asciiTheme="majorHAnsi" w:hAnsiTheme="majorHAnsi" w:cs="Consolas"/>
           <w:color w:val="A31515"/>
           <w:lang w:eastAsia="es-ES"/>
         </w:rPr>
-        <w:t>" invalido"</w:t>
-      </w:r>
-    </w:p>
-    <w:p>
-      <w:pPr>
-        <w:rPr>
-          <w:rFonts w:asciiTheme="majorHAnsi" w:hAnsiTheme="majorHAnsi"/>
-          <w:lang w:eastAsia="es-ES"/>
-        </w:rPr>
-      </w:pPr>
-      <w:r>
-        <w:rPr>
-          <w:rFonts w:asciiTheme="majorHAnsi" w:hAnsiTheme="majorHAnsi"/>
-          <w:lang w:eastAsia="es-ES"/>
-        </w:rPr>
-        <w:t xml:space="preserve">    -400 : Errores en procesamiento de documento</w:t>
-      </w:r>
-    </w:p>
-    <w:p>
-      <w:pPr>
-        <w:rPr>
-          <w:rFonts w:asciiTheme="majorHAnsi" w:hAnsiTheme="majorHAnsi"/>
-          <w:lang w:eastAsia="es-ES"/>
-        </w:rPr>
-      </w:pPr>
+        <w:t xml:space="preserve"> "</w:t>
+      </w:r>
       <w:r>
         <w:rPr>
           <w:rFonts w:asciiTheme="majorHAnsi" w:hAnsiTheme="majorHAnsi" w:cs="Consolas"/>
           <w:lang w:eastAsia="es-ES"/>
         </w:rPr>
-        <w:t xml:space="preserve">                -401 = </w:t>
+        <w:t xml:space="preserve"> + _</w:t>
+      </w:r>
+      <w:proofErr w:type="spellStart"/>
+      <w:r>
+        <w:rPr>
+          <w:rFonts w:asciiTheme="majorHAnsi" w:hAnsiTheme="majorHAnsi" w:cs="Consolas"/>
+          <w:lang w:eastAsia="es-ES"/>
+        </w:rPr>
+        <w:t>TipoDoc</w:t>
+      </w:r>
+      <w:proofErr w:type="spellEnd"/>
+      <w:r>
+        <w:rPr>
+          <w:rFonts w:asciiTheme="majorHAnsi" w:hAnsiTheme="majorHAnsi" w:cs="Consolas"/>
+          <w:lang w:eastAsia="es-ES"/>
+        </w:rPr>
+        <w:t xml:space="preserve"> + </w:t>
       </w:r>
       <w:r>
         <w:rPr>
@@ -37116,29 +37212,22 @@
           <w:color w:val="A31515"/>
           <w:lang w:eastAsia="es-ES"/>
         </w:rPr>
-        <w:t>"Error al leer factura enviada por el POS"</w:t>
-      </w:r>
+        <w:t>" invalido"</w:t>
+      </w:r>
+    </w:p>
+    <w:p>
+      <w:pPr>
+        <w:rPr>
+          <w:rFonts w:asciiTheme="majorHAnsi" w:hAnsiTheme="majorHAnsi"/>
+          <w:lang w:eastAsia="es-ES"/>
+        </w:rPr>
+      </w:pPr>
       <w:r>
         <w:rPr>
           <w:rFonts w:asciiTheme="majorHAnsi" w:hAnsiTheme="majorHAnsi" w:cs="Consolas"/>
           <w:lang w:eastAsia="es-ES"/>
         </w:rPr>
-        <w:t>;</w:t>
-      </w:r>
-    </w:p>
-    <w:p>
-      <w:pPr>
-        <w:rPr>
-          <w:rFonts w:asciiTheme="majorHAnsi" w:hAnsiTheme="majorHAnsi"/>
-          <w:lang w:eastAsia="es-ES"/>
-        </w:rPr>
-      </w:pPr>
-      <w:r>
-        <w:rPr>
-          <w:rFonts w:asciiTheme="majorHAnsi" w:hAnsiTheme="majorHAnsi" w:cs="Consolas"/>
-          <w:lang w:eastAsia="es-ES"/>
-        </w:rPr>
-        <w:t xml:space="preserve">                -402 = </w:t>
+        <w:t xml:space="preserve">                    </w:t>
       </w:r>
       <w:r>
         <w:rPr>
@@ -37146,47 +37235,48 @@
           <w:color w:val="A31515"/>
           <w:lang w:eastAsia="es-ES"/>
         </w:rPr>
-        <w:t xml:space="preserve">"Error en </w:t>
-      </w:r>
-      <w:proofErr w:type="spellStart"/>
+        <w:t xml:space="preserve">E303 - Numero de </w:t>
+      </w:r>
+      <w:proofErr w:type="gramStart"/>
       <w:r>
         <w:rPr>
           <w:rFonts w:asciiTheme="majorHAnsi" w:hAnsiTheme="majorHAnsi" w:cs="Consolas"/>
           <w:color w:val="A31515"/>
           <w:lang w:eastAsia="es-ES"/>
         </w:rPr>
-        <w:t>validacion</w:t>
-      </w:r>
-      <w:proofErr w:type="spellEnd"/>
+        <w:t>documento :</w:t>
+      </w:r>
+      <w:proofErr w:type="gramEnd"/>
       <w:r>
         <w:rPr>
           <w:rFonts w:asciiTheme="majorHAnsi" w:hAnsiTheme="majorHAnsi" w:cs="Consolas"/>
           <w:color w:val="A31515"/>
           <w:lang w:eastAsia="es-ES"/>
         </w:rPr>
-        <w:t xml:space="preserve"> de factura enviada por el POS"</w:t>
+        <w:t xml:space="preserve"> "</w:t>
       </w:r>
       <w:r>
         <w:rPr>
           <w:rFonts w:asciiTheme="majorHAnsi" w:hAnsiTheme="majorHAnsi" w:cs="Consolas"/>
           <w:lang w:eastAsia="es-ES"/>
         </w:rPr>
-        <w:t>;</w:t>
-      </w:r>
-    </w:p>
-    <w:p>
-      <w:pPr>
-        <w:rPr>
-          <w:rFonts w:asciiTheme="majorHAnsi" w:hAnsiTheme="majorHAnsi"/>
-          <w:lang w:eastAsia="es-ES"/>
-        </w:rPr>
-      </w:pPr>
+        <w:t xml:space="preserve"> + _</w:t>
+      </w:r>
+      <w:proofErr w:type="spellStart"/>
       <w:r>
         <w:rPr>
           <w:rFonts w:asciiTheme="majorHAnsi" w:hAnsiTheme="majorHAnsi" w:cs="Consolas"/>
           <w:lang w:eastAsia="es-ES"/>
         </w:rPr>
-        <w:t xml:space="preserve">                -403 = </w:t>
+        <w:t>NumDoc.ToString</w:t>
+      </w:r>
+      <w:proofErr w:type="spellEnd"/>
+      <w:r>
+        <w:rPr>
+          <w:rFonts w:asciiTheme="majorHAnsi" w:hAnsiTheme="majorHAnsi" w:cs="Consolas"/>
+          <w:lang w:eastAsia="es-ES"/>
+        </w:rPr>
+        <w:t xml:space="preserve">() + </w:t>
       </w:r>
       <w:r>
         <w:rPr>
@@ -37194,95 +37284,139 @@
           <w:color w:val="A31515"/>
           <w:lang w:eastAsia="es-ES"/>
         </w:rPr>
-        <w:t xml:space="preserve">"Error al obtener </w:t>
-      </w:r>
-      <w:proofErr w:type="spellStart"/>
+        <w:t>" invalido"</w:t>
+      </w:r>
+    </w:p>
+    <w:p>
+      <w:pPr>
+        <w:rPr>
+          <w:rFonts w:asciiTheme="majorHAnsi" w:hAnsiTheme="majorHAnsi"/>
+          <w:lang w:eastAsia="es-ES"/>
+        </w:rPr>
+      </w:pPr>
+      <w:r>
+        <w:rPr>
+          <w:rFonts w:asciiTheme="majorHAnsi" w:hAnsiTheme="majorHAnsi"/>
+          <w:lang w:eastAsia="es-ES"/>
+        </w:rPr>
+        <w:t xml:space="preserve">    -</w:t>
+      </w:r>
+      <w:proofErr w:type="gramStart"/>
+      <w:r>
+        <w:rPr>
+          <w:rFonts w:asciiTheme="majorHAnsi" w:hAnsiTheme="majorHAnsi"/>
+          <w:lang w:eastAsia="es-ES"/>
+        </w:rPr>
+        <w:t>400 :</w:t>
+      </w:r>
+      <w:proofErr w:type="gramEnd"/>
+      <w:r>
+        <w:rPr>
+          <w:rFonts w:asciiTheme="majorHAnsi" w:hAnsiTheme="majorHAnsi"/>
+          <w:lang w:eastAsia="es-ES"/>
+        </w:rPr>
+        <w:t xml:space="preserve"> Errores en procesamiento de documento</w:t>
+      </w:r>
+    </w:p>
+    <w:p>
+      <w:pPr>
+        <w:rPr>
+          <w:rFonts w:asciiTheme="majorHAnsi" w:hAnsiTheme="majorHAnsi"/>
+          <w:lang w:eastAsia="es-ES"/>
+        </w:rPr>
+      </w:pPr>
+      <w:r>
+        <w:rPr>
+          <w:rFonts w:asciiTheme="majorHAnsi" w:hAnsiTheme="majorHAnsi" w:cs="Consolas"/>
+          <w:lang w:eastAsia="es-ES"/>
+        </w:rPr>
+        <w:t xml:space="preserve">                -401 = </w:t>
+      </w:r>
       <w:r>
         <w:rPr>
           <w:rFonts w:asciiTheme="majorHAnsi" w:hAnsiTheme="majorHAnsi" w:cs="Consolas"/>
           <w:color w:val="A31515"/>
           <w:lang w:eastAsia="es-ES"/>
         </w:rPr>
-        <w:t>Foleo</w:t>
-      </w:r>
-      <w:proofErr w:type="spellEnd"/>
+        <w:t>"Error al leer factura enviada por el POS"</w:t>
+      </w:r>
+      <w:r>
+        <w:rPr>
+          <w:rFonts w:asciiTheme="majorHAnsi" w:hAnsiTheme="majorHAnsi" w:cs="Consolas"/>
+          <w:lang w:eastAsia="es-ES"/>
+        </w:rPr>
+        <w:t>;</w:t>
+      </w:r>
+    </w:p>
+    <w:p>
+      <w:pPr>
+        <w:rPr>
+          <w:rFonts w:asciiTheme="majorHAnsi" w:hAnsiTheme="majorHAnsi"/>
+          <w:lang w:eastAsia="es-ES"/>
+        </w:rPr>
+      </w:pPr>
+      <w:r>
+        <w:rPr>
+          <w:rFonts w:asciiTheme="majorHAnsi" w:hAnsiTheme="majorHAnsi" w:cs="Consolas"/>
+          <w:lang w:eastAsia="es-ES"/>
+        </w:rPr>
+        <w:t xml:space="preserve">                -402 = </w:t>
+      </w:r>
       <w:r>
         <w:rPr>
           <w:rFonts w:asciiTheme="majorHAnsi" w:hAnsiTheme="majorHAnsi" w:cs="Consolas"/>
           <w:color w:val="A31515"/>
           <w:lang w:eastAsia="es-ES"/>
         </w:rPr>
-        <w:t>"</w:t>
-      </w:r>
-      <w:r>
-        <w:rPr>
-          <w:rFonts w:asciiTheme="majorHAnsi" w:hAnsiTheme="majorHAnsi" w:cs="Consolas"/>
-          <w:lang w:eastAsia="es-ES"/>
-        </w:rPr>
-        <w:t>;</w:t>
-      </w:r>
-    </w:p>
-    <w:p>
-      <w:pPr>
-        <w:rPr>
-          <w:rFonts w:asciiTheme="majorHAnsi" w:hAnsiTheme="majorHAnsi"/>
-          <w:lang w:eastAsia="es-ES"/>
-        </w:rPr>
-      </w:pPr>
-      <w:r>
-        <w:rPr>
-          <w:rFonts w:asciiTheme="majorHAnsi" w:hAnsiTheme="majorHAnsi" w:cs="Consolas"/>
-          <w:lang w:eastAsia="es-ES"/>
-        </w:rPr>
-        <w:t xml:space="preserve">                -404 = </w:t>
-      </w:r>
+        <w:t xml:space="preserve">"Error en </w:t>
+      </w:r>
+      <w:proofErr w:type="spellStart"/>
       <w:r>
         <w:rPr>
           <w:rFonts w:asciiTheme="majorHAnsi" w:hAnsiTheme="majorHAnsi" w:cs="Consolas"/>
           <w:color w:val="A31515"/>
           <w:lang w:eastAsia="es-ES"/>
         </w:rPr>
-        <w:t xml:space="preserve">"Error al escribir </w:t>
-      </w:r>
-      <w:proofErr w:type="spellStart"/>
+        <w:t>validacion</w:t>
+      </w:r>
+      <w:proofErr w:type="spellEnd"/>
       <w:r>
         <w:rPr>
           <w:rFonts w:asciiTheme="majorHAnsi" w:hAnsiTheme="majorHAnsi" w:cs="Consolas"/>
           <w:color w:val="A31515"/>
           <w:lang w:eastAsia="es-ES"/>
         </w:rPr>
-        <w:t>foleo</w:t>
-      </w:r>
-      <w:proofErr w:type="spellEnd"/>
+        <w:t xml:space="preserve"> de factura enviada por el POS"</w:t>
+      </w:r>
+      <w:r>
+        <w:rPr>
+          <w:rFonts w:asciiTheme="majorHAnsi" w:hAnsiTheme="majorHAnsi" w:cs="Consolas"/>
+          <w:lang w:eastAsia="es-ES"/>
+        </w:rPr>
+        <w:t>;</w:t>
+      </w:r>
+    </w:p>
+    <w:p>
+      <w:pPr>
+        <w:rPr>
+          <w:rFonts w:asciiTheme="majorHAnsi" w:hAnsiTheme="majorHAnsi"/>
+          <w:lang w:eastAsia="es-ES"/>
+        </w:rPr>
+      </w:pPr>
+      <w:r>
+        <w:rPr>
+          <w:rFonts w:asciiTheme="majorHAnsi" w:hAnsiTheme="majorHAnsi" w:cs="Consolas"/>
+          <w:lang w:eastAsia="es-ES"/>
+        </w:rPr>
+        <w:t xml:space="preserve">                -403 = </w:t>
+      </w:r>
       <w:r>
         <w:rPr>
           <w:rFonts w:asciiTheme="majorHAnsi" w:hAnsiTheme="majorHAnsi" w:cs="Consolas"/>
           <w:color w:val="A31515"/>
           <w:lang w:eastAsia="es-ES"/>
         </w:rPr>
-        <w:t xml:space="preserve"> en modelo de factura"</w:t>
-      </w:r>
-      <w:r>
-        <w:rPr>
-          <w:rFonts w:asciiTheme="majorHAnsi" w:hAnsiTheme="majorHAnsi" w:cs="Consolas"/>
-          <w:lang w:eastAsia="es-ES"/>
-        </w:rPr>
-        <w:t>;</w:t>
-      </w:r>
-    </w:p>
-    <w:p>
-      <w:pPr>
-        <w:rPr>
-          <w:rFonts w:asciiTheme="majorHAnsi" w:hAnsiTheme="majorHAnsi"/>
-          <w:lang w:eastAsia="es-ES"/>
-        </w:rPr>
-      </w:pPr>
-      <w:r>
-        <w:rPr>
-          <w:rFonts w:asciiTheme="majorHAnsi" w:hAnsiTheme="majorHAnsi" w:cs="Consolas"/>
-          <w:lang w:eastAsia="es-ES"/>
-        </w:rPr>
-        <w:t xml:space="preserve">                -405 = </w:t>
+        <w:t>"Error al obtener Foli</w:t>
       </w:r>
       <w:r>
         <w:rPr>
@@ -37290,7 +37424,7 @@
           <w:color w:val="A31515"/>
           <w:lang w:eastAsia="es-ES"/>
         </w:rPr>
-        <w:t>"Error en generación de timbre SII"</w:t>
+        <w:t>o"</w:t>
       </w:r>
       <w:r>
         <w:rPr>
@@ -37312,7 +37446,7 @@
           <w:rFonts w:asciiTheme="majorHAnsi" w:hAnsiTheme="majorHAnsi" w:cs="Consolas"/>
           <w:lang w:eastAsia="es-ES"/>
         </w:rPr>
-        <w:t xml:space="preserve">                -406 = </w:t>
+        <w:t xml:space="preserve">                -404 = </w:t>
       </w:r>
       <w:r>
         <w:rPr>
@@ -37320,29 +37454,7 @@
           <w:color w:val="A31515"/>
           <w:lang w:eastAsia="es-ES"/>
         </w:rPr>
-        <w:t>"Error en impresión de documento"</w:t>
-      </w:r>
-      <w:r>
-        <w:rPr>
-          <w:rFonts w:asciiTheme="majorHAnsi" w:hAnsiTheme="majorHAnsi" w:cs="Consolas"/>
-          <w:lang w:eastAsia="es-ES"/>
-        </w:rPr>
-        <w:t>;</w:t>
-      </w:r>
-    </w:p>
-    <w:p>
-      <w:pPr>
-        <w:rPr>
-          <w:rFonts w:asciiTheme="majorHAnsi" w:hAnsiTheme="majorHAnsi"/>
-          <w:lang w:eastAsia="es-ES"/>
-        </w:rPr>
-      </w:pPr>
-      <w:r>
-        <w:rPr>
-          <w:rFonts w:asciiTheme="majorHAnsi" w:hAnsiTheme="majorHAnsi" w:cs="Consolas"/>
-          <w:lang w:eastAsia="es-ES"/>
-        </w:rPr>
-        <w:t xml:space="preserve">                -407 = </w:t>
+        <w:t>"Error al escribir foli</w:t>
       </w:r>
       <w:r>
         <w:rPr>
@@ -37350,25 +37462,67 @@
           <w:color w:val="A31515"/>
           <w:lang w:eastAsia="es-ES"/>
         </w:rPr>
-        <w:t xml:space="preserve">"Error al escribir </w:t>
-      </w:r>
-      <w:proofErr w:type="spellStart"/>
+        <w:t>o en modelo de factura"</w:t>
+      </w:r>
+      <w:r>
+        <w:rPr>
+          <w:rFonts w:asciiTheme="majorHAnsi" w:hAnsiTheme="majorHAnsi" w:cs="Consolas"/>
+          <w:lang w:eastAsia="es-ES"/>
+        </w:rPr>
+        <w:t>;</w:t>
+      </w:r>
+    </w:p>
+    <w:p>
+      <w:pPr>
+        <w:rPr>
+          <w:rFonts w:asciiTheme="majorHAnsi" w:hAnsiTheme="majorHAnsi"/>
+          <w:lang w:eastAsia="es-ES"/>
+        </w:rPr>
+      </w:pPr>
+      <w:r>
+        <w:rPr>
+          <w:rFonts w:asciiTheme="majorHAnsi" w:hAnsiTheme="majorHAnsi" w:cs="Consolas"/>
+          <w:lang w:eastAsia="es-ES"/>
+        </w:rPr>
+        <w:t xml:space="preserve">                -405 = </w:t>
+      </w:r>
       <w:r>
         <w:rPr>
           <w:rFonts w:asciiTheme="majorHAnsi" w:hAnsiTheme="majorHAnsi" w:cs="Consolas"/>
           <w:color w:val="A31515"/>
           <w:lang w:eastAsia="es-ES"/>
         </w:rPr>
-        <w:t>factura.USE</w:t>
-      </w:r>
-      <w:proofErr w:type="spellEnd"/>
+        <w:t>"Error en generación de timbre SII"</w:t>
+      </w:r>
+      <w:r>
+        <w:rPr>
+          <w:rFonts w:asciiTheme="majorHAnsi" w:hAnsiTheme="majorHAnsi" w:cs="Consolas"/>
+          <w:lang w:eastAsia="es-ES"/>
+        </w:rPr>
+        <w:t>;</w:t>
+      </w:r>
+    </w:p>
+    <w:p>
+      <w:pPr>
+        <w:rPr>
+          <w:rFonts w:asciiTheme="majorHAnsi" w:hAnsiTheme="majorHAnsi"/>
+          <w:lang w:eastAsia="es-ES"/>
+        </w:rPr>
+      </w:pPr>
+      <w:r>
+        <w:rPr>
+          <w:rFonts w:asciiTheme="majorHAnsi" w:hAnsiTheme="majorHAnsi" w:cs="Consolas"/>
+          <w:lang w:eastAsia="es-ES"/>
+        </w:rPr>
+        <w:t xml:space="preserve">                -406 = </w:t>
+      </w:r>
       <w:r>
         <w:rPr>
           <w:rFonts w:asciiTheme="majorHAnsi" w:hAnsiTheme="majorHAnsi" w:cs="Consolas"/>
           <w:color w:val="A31515"/>
           <w:lang w:eastAsia="es-ES"/>
         </w:rPr>
-        <w:t>"</w:t>
+        <w:t>"Error en impresión de documento"</w:t>
       </w:r>
       <w:r>
         <w:rPr>
@@ -37390,7 +37544,7 @@
           <w:rFonts w:asciiTheme="majorHAnsi" w:hAnsiTheme="majorHAnsi" w:cs="Consolas"/>
           <w:lang w:eastAsia="es-ES"/>
         </w:rPr>
-        <w:t xml:space="preserve">                -408 = </w:t>
+        <w:t xml:space="preserve">                -407 = </w:t>
       </w:r>
       <w:r>
         <w:rPr>
@@ -37398,67 +37552,25 @@
           <w:color w:val="A31515"/>
           <w:lang w:eastAsia="es-ES"/>
         </w:rPr>
-        <w:t>"Error al guardar archivo de timbre SII"</w:t>
-      </w:r>
-      <w:r>
-        <w:rPr>
-          <w:rFonts w:asciiTheme="majorHAnsi" w:hAnsiTheme="majorHAnsi" w:cs="Consolas"/>
-          <w:lang w:eastAsia="es-ES"/>
-        </w:rPr>
-        <w:t>;</w:t>
-      </w:r>
-    </w:p>
-    <w:p>
-      <w:pPr>
-        <w:rPr>
-          <w:rFonts w:asciiTheme="majorHAnsi" w:hAnsiTheme="majorHAnsi"/>
-          <w:lang w:eastAsia="es-ES"/>
-        </w:rPr>
-      </w:pPr>
-      <w:r>
-        <w:rPr>
-          <w:rFonts w:asciiTheme="majorHAnsi" w:hAnsiTheme="majorHAnsi" w:cs="Consolas"/>
-          <w:lang w:eastAsia="es-ES"/>
-        </w:rPr>
-        <w:t xml:space="preserve">                -409 = </w:t>
-      </w:r>
+        <w:t xml:space="preserve">"Error al escribir </w:t>
+      </w:r>
+      <w:proofErr w:type="spellStart"/>
       <w:r>
         <w:rPr>
           <w:rFonts w:asciiTheme="majorHAnsi" w:hAnsiTheme="majorHAnsi" w:cs="Consolas"/>
           <w:color w:val="A31515"/>
           <w:lang w:eastAsia="es-ES"/>
         </w:rPr>
-        <w:t>"Error al marcar folio como usado (.USE)"</w:t>
-      </w:r>
-      <w:r>
-        <w:rPr>
-          <w:rFonts w:asciiTheme="majorHAnsi" w:hAnsiTheme="majorHAnsi" w:cs="Consolas"/>
-          <w:lang w:eastAsia="es-ES"/>
-        </w:rPr>
-        <w:t>;</w:t>
-      </w:r>
-    </w:p>
-    <w:p>
-      <w:pPr>
-        <w:rPr>
-          <w:rFonts w:asciiTheme="majorHAnsi" w:hAnsiTheme="majorHAnsi"/>
-          <w:lang w:eastAsia="es-ES"/>
-        </w:rPr>
-      </w:pPr>
-      <w:r>
-        <w:rPr>
-          <w:rFonts w:asciiTheme="majorHAnsi" w:hAnsiTheme="majorHAnsi" w:cs="Consolas"/>
-          <w:lang w:eastAsia="es-ES"/>
-        </w:rPr>
-        <w:t xml:space="preserve">                -410 = </w:t>
-      </w:r>
+        <w:t>factura.USE</w:t>
+      </w:r>
+      <w:proofErr w:type="spellEnd"/>
       <w:r>
         <w:rPr>
           <w:rFonts w:asciiTheme="majorHAnsi" w:hAnsiTheme="majorHAnsi" w:cs="Consolas"/>
           <w:color w:val="A31515"/>
           <w:lang w:eastAsia="es-ES"/>
         </w:rPr>
-        <w:t>"Error al marcar factura como generada (.GEN)"</w:t>
+        <w:t>"</w:t>
       </w:r>
       <w:r>
         <w:rPr>
@@ -37480,7 +37592,7 @@
           <w:rFonts w:asciiTheme="majorHAnsi" w:hAnsiTheme="majorHAnsi" w:cs="Consolas"/>
           <w:lang w:eastAsia="es-ES"/>
         </w:rPr>
-        <w:t xml:space="preserve">                -411 = </w:t>
+        <w:t xml:space="preserve">                -408 = </w:t>
       </w:r>
       <w:r>
         <w:rPr>
@@ -37488,7 +37600,7 @@
           <w:color w:val="A31515"/>
           <w:lang w:eastAsia="es-ES"/>
         </w:rPr>
-        <w:t>"Error al enviar factura al portal"</w:t>
+        <w:t>"Error al guardar archivo de timbre SII"</w:t>
       </w:r>
       <w:r>
         <w:rPr>
@@ -37510,7 +37622,7 @@
           <w:rFonts w:asciiTheme="majorHAnsi" w:hAnsiTheme="majorHAnsi" w:cs="Consolas"/>
           <w:lang w:eastAsia="es-ES"/>
         </w:rPr>
-        <w:t xml:space="preserve">                -412 = </w:t>
+        <w:t xml:space="preserve">                -409 = </w:t>
       </w:r>
       <w:r>
         <w:rPr>
@@ -37518,7 +37630,7 @@
           <w:color w:val="A31515"/>
           <w:lang w:eastAsia="es-ES"/>
         </w:rPr>
-        <w:t>"Error al marcar factura como enviada (OK) - Pero la factura fue enviada."</w:t>
+        <w:t>"Error al marcar folio como usado (.USE)"</w:t>
       </w:r>
       <w:r>
         <w:rPr>
@@ -37540,7 +37652,7 @@
           <w:rFonts w:asciiTheme="majorHAnsi" w:hAnsiTheme="majorHAnsi" w:cs="Consolas"/>
           <w:lang w:eastAsia="es-ES"/>
         </w:rPr>
-        <w:t xml:space="preserve">                -413 = </w:t>
+        <w:t xml:space="preserve">                -410 = </w:t>
       </w:r>
       <w:r>
         <w:rPr>
@@ -37548,25 +37660,67 @@
           <w:color w:val="A31515"/>
           <w:lang w:eastAsia="es-ES"/>
         </w:rPr>
-        <w:t xml:space="preserve">"Error al marcar </w:t>
-      </w:r>
-      <w:proofErr w:type="spellStart"/>
+        <w:t>"Error al marcar factura como generada (.GEN)"</w:t>
+      </w:r>
+      <w:r>
+        <w:rPr>
+          <w:rFonts w:asciiTheme="majorHAnsi" w:hAnsiTheme="majorHAnsi" w:cs="Consolas"/>
+          <w:lang w:eastAsia="es-ES"/>
+        </w:rPr>
+        <w:t>;</w:t>
+      </w:r>
+    </w:p>
+    <w:p>
+      <w:pPr>
+        <w:rPr>
+          <w:rFonts w:asciiTheme="majorHAnsi" w:hAnsiTheme="majorHAnsi"/>
+          <w:lang w:eastAsia="es-ES"/>
+        </w:rPr>
+      </w:pPr>
+      <w:r>
+        <w:rPr>
+          <w:rFonts w:asciiTheme="majorHAnsi" w:hAnsiTheme="majorHAnsi" w:cs="Consolas"/>
+          <w:lang w:eastAsia="es-ES"/>
+        </w:rPr>
+        <w:t xml:space="preserve">                -411 = </w:t>
+      </w:r>
       <w:r>
         <w:rPr>
           <w:rFonts w:asciiTheme="majorHAnsi" w:hAnsiTheme="majorHAnsi" w:cs="Consolas"/>
           <w:color w:val="A31515"/>
           <w:lang w:eastAsia="es-ES"/>
         </w:rPr>
-        <w:t>foleo</w:t>
-      </w:r>
-      <w:proofErr w:type="spellEnd"/>
+        <w:t>"Error al enviar factura al portal"</w:t>
+      </w:r>
+      <w:r>
+        <w:rPr>
+          <w:rFonts w:asciiTheme="majorHAnsi" w:hAnsiTheme="majorHAnsi" w:cs="Consolas"/>
+          <w:lang w:eastAsia="es-ES"/>
+        </w:rPr>
+        <w:t>;</w:t>
+      </w:r>
+    </w:p>
+    <w:p>
+      <w:pPr>
+        <w:rPr>
+          <w:rFonts w:asciiTheme="majorHAnsi" w:hAnsiTheme="majorHAnsi"/>
+          <w:lang w:eastAsia="es-ES"/>
+        </w:rPr>
+      </w:pPr>
+      <w:r>
+        <w:rPr>
+          <w:rFonts w:asciiTheme="majorHAnsi" w:hAnsiTheme="majorHAnsi" w:cs="Consolas"/>
+          <w:lang w:eastAsia="es-ES"/>
+        </w:rPr>
+        <w:t xml:space="preserve">                -412 = </w:t>
+      </w:r>
       <w:r>
         <w:rPr>
           <w:rFonts w:asciiTheme="majorHAnsi" w:hAnsiTheme="majorHAnsi" w:cs="Consolas"/>
           <w:color w:val="A31515"/>
           <w:lang w:eastAsia="es-ES"/>
         </w:rPr>
-        <w:t xml:space="preserve"> como enviado (OK) - Pero la factura fue enviada.”</w:t>
+        <w:t>"Error al marcar factura como enviada (OK) - Pero la factura fue enviada."</w:t>
       </w:r>
       <w:r>
         <w:rPr>
@@ -37585,10 +37739,74 @@
       </w:pPr>
       <w:r>
         <w:rPr>
+          <w:rFonts w:asciiTheme="majorHAnsi" w:hAnsiTheme="majorHAnsi" w:cs="Consolas"/>
+          <w:lang w:eastAsia="es-ES"/>
+        </w:rPr>
+        <w:t xml:space="preserve">                -413 = </w:t>
+      </w:r>
+      <w:r>
+        <w:rPr>
+          <w:rFonts w:asciiTheme="majorHAnsi" w:hAnsiTheme="majorHAnsi" w:cs="Consolas"/>
+          <w:color w:val="A31515"/>
+          <w:lang w:eastAsia="es-ES"/>
+        </w:rPr>
+        <w:t xml:space="preserve">"Error al marcar </w:t>
+      </w:r>
+      <w:proofErr w:type="spellStart"/>
+      <w:r>
+        <w:rPr>
+          <w:rFonts w:asciiTheme="majorHAnsi" w:hAnsiTheme="majorHAnsi" w:cs="Consolas"/>
+          <w:color w:val="A31515"/>
+          <w:lang w:eastAsia="es-ES"/>
+        </w:rPr>
+        <w:t>foleo</w:t>
+      </w:r>
+      <w:proofErr w:type="spellEnd"/>
+      <w:r>
+        <w:rPr>
+          <w:rFonts w:asciiTheme="majorHAnsi" w:hAnsiTheme="majorHAnsi" w:cs="Consolas"/>
+          <w:color w:val="A31515"/>
+          <w:lang w:eastAsia="es-ES"/>
+        </w:rPr>
+        <w:t xml:space="preserve"> como enviado (OK) - Pero la factura fue enviada.”</w:t>
+      </w:r>
+      <w:r>
+        <w:rPr>
+          <w:rFonts w:asciiTheme="majorHAnsi" w:hAnsiTheme="majorHAnsi" w:cs="Consolas"/>
+          <w:lang w:eastAsia="es-ES"/>
+        </w:rPr>
+        <w:t>;</w:t>
+      </w:r>
+    </w:p>
+    <w:p>
+      <w:pPr>
+        <w:rPr>
+          <w:rFonts w:asciiTheme="majorHAnsi" w:hAnsiTheme="majorHAnsi"/>
+          <w:lang w:eastAsia="es-ES"/>
+        </w:rPr>
+      </w:pPr>
+      <w:r>
+        <w:rPr>
           <w:rFonts w:asciiTheme="majorHAnsi" w:hAnsiTheme="majorHAnsi" w:cs="Helvetica"/>
           <w:lang w:eastAsia="es-ES"/>
         </w:rPr>
-        <w:t xml:space="preserve">      -500 : Error en obtención de folios </w:t>
+        <w:t xml:space="preserve">      -</w:t>
+      </w:r>
+      <w:proofErr w:type="gramStart"/>
+      <w:r>
+        <w:rPr>
+          <w:rFonts w:asciiTheme="majorHAnsi" w:hAnsiTheme="majorHAnsi" w:cs="Helvetica"/>
+          <w:lang w:eastAsia="es-ES"/>
+        </w:rPr>
+        <w:t>500 :</w:t>
+      </w:r>
+      <w:proofErr w:type="gramEnd"/>
+      <w:r>
+        <w:rPr>
+          <w:rFonts w:asciiTheme="majorHAnsi" w:hAnsiTheme="majorHAnsi" w:cs="Helvetica"/>
+          <w:lang w:eastAsia="es-ES"/>
+        </w:rPr>
+        <w:t xml:space="preserve"> Error en obtención de folios </w:t>
       </w:r>
     </w:p>
     <w:p>
@@ -37603,7 +37821,23 @@
           <w:rFonts w:asciiTheme="majorHAnsi" w:hAnsiTheme="majorHAnsi" w:cs="Helvetica"/>
           <w:lang w:eastAsia="es-ES"/>
         </w:rPr>
-        <w:t xml:space="preserve">      -700 : Error al reimprimir documento </w:t>
+        <w:t xml:space="preserve">      -</w:t>
+      </w:r>
+      <w:proofErr w:type="gramStart"/>
+      <w:r>
+        <w:rPr>
+          <w:rFonts w:asciiTheme="majorHAnsi" w:hAnsiTheme="majorHAnsi" w:cs="Helvetica"/>
+          <w:lang w:eastAsia="es-ES"/>
+        </w:rPr>
+        <w:t>700 :</w:t>
+      </w:r>
+      <w:proofErr w:type="gramEnd"/>
+      <w:r>
+        <w:rPr>
+          <w:rFonts w:asciiTheme="majorHAnsi" w:hAnsiTheme="majorHAnsi" w:cs="Helvetica"/>
+          <w:lang w:eastAsia="es-ES"/>
+        </w:rPr>
+        <w:t xml:space="preserve"> Error al reimprimir documento </w:t>
       </w:r>
     </w:p>
     <w:p>
@@ -37618,7 +37852,23 @@
           <w:rFonts w:asciiTheme="majorHAnsi" w:hAnsiTheme="majorHAnsi" w:cs="Helvetica"/>
           <w:lang w:eastAsia="es-ES"/>
         </w:rPr>
-        <w:t xml:space="preserve">      -800 : Error al reenviar documento</w:t>
+        <w:t xml:space="preserve">      -</w:t>
+      </w:r>
+      <w:proofErr w:type="gramStart"/>
+      <w:r>
+        <w:rPr>
+          <w:rFonts w:asciiTheme="majorHAnsi" w:hAnsiTheme="majorHAnsi" w:cs="Helvetica"/>
+          <w:lang w:eastAsia="es-ES"/>
+        </w:rPr>
+        <w:t>800 :</w:t>
+      </w:r>
+      <w:proofErr w:type="gramEnd"/>
+      <w:r>
+        <w:rPr>
+          <w:rFonts w:asciiTheme="majorHAnsi" w:hAnsiTheme="majorHAnsi" w:cs="Helvetica"/>
+          <w:lang w:eastAsia="es-ES"/>
+        </w:rPr>
+        <w:t xml:space="preserve"> Error al reenviar documento</w:t>
       </w:r>
     </w:p>
     <w:p>
@@ -37636,7 +37886,7 @@
     </w:p>
     <w:p>
       <w:pPr>
-        <w:pStyle w:val="Ttulo3"/>
+        <w:pStyle w:val="Heading3"/>
       </w:pPr>
       <w:r>
         <w:lastRenderedPageBreak/>
@@ -37704,7 +37954,7 @@
     </w:p>
     <w:p>
       <w:pPr>
-        <w:pStyle w:val="Prrafodelista"/>
+        <w:pStyle w:val="ListParagraph"/>
         <w:numPr>
           <w:ilvl w:val="0"/>
           <w:numId w:val="7"/>
@@ -37722,7 +37972,7 @@
     </w:p>
     <w:p>
       <w:pPr>
-        <w:pStyle w:val="Prrafodelista"/>
+        <w:pStyle w:val="ListParagraph"/>
         <w:numPr>
           <w:ilvl w:val="1"/>
           <w:numId w:val="7"/>
@@ -37740,7 +37990,7 @@
     </w:p>
     <w:p>
       <w:pPr>
-        <w:pStyle w:val="Prrafodelista"/>
+        <w:pStyle w:val="ListParagraph"/>
         <w:numPr>
           <w:ilvl w:val="1"/>
           <w:numId w:val="7"/>
@@ -37758,7 +38008,7 @@
     </w:p>
     <w:p>
       <w:pPr>
-        <w:pStyle w:val="Prrafodelista"/>
+        <w:pStyle w:val="ListParagraph"/>
         <w:numPr>
           <w:ilvl w:val="1"/>
           <w:numId w:val="7"/>
@@ -37800,7 +38050,7 @@
     </w:p>
     <w:p>
       <w:pPr>
-        <w:pStyle w:val="Prrafodelista"/>
+        <w:pStyle w:val="ListParagraph"/>
         <w:numPr>
           <w:ilvl w:val="1"/>
           <w:numId w:val="7"/>
@@ -37818,7 +38068,7 @@
     </w:p>
     <w:p>
       <w:pPr>
-        <w:pStyle w:val="Prrafodelista"/>
+        <w:pStyle w:val="ListParagraph"/>
         <w:numPr>
           <w:ilvl w:val="1"/>
           <w:numId w:val="7"/>
@@ -37876,7 +38126,7 @@
     </w:p>
     <w:p>
       <w:pPr>
-        <w:pStyle w:val="Prrafodelista"/>
+        <w:pStyle w:val="ListParagraph"/>
         <w:numPr>
           <w:ilvl w:val="1"/>
           <w:numId w:val="7"/>
@@ -37934,7 +38184,7 @@
     </w:p>
     <w:p>
       <w:pPr>
-        <w:pStyle w:val="Prrafodelista"/>
+        <w:pStyle w:val="ListParagraph"/>
         <w:numPr>
           <w:ilvl w:val="1"/>
           <w:numId w:val="7"/>
@@ -37974,7 +38224,7 @@
     </w:p>
     <w:p>
       <w:pPr>
-        <w:pStyle w:val="Prrafodelista"/>
+        <w:pStyle w:val="ListParagraph"/>
         <w:numPr>
           <w:ilvl w:val="0"/>
           <w:numId w:val="7"/>
@@ -38014,7 +38264,7 @@
     </w:p>
     <w:p>
       <w:pPr>
-        <w:pStyle w:val="Prrafodelista"/>
+        <w:pStyle w:val="ListParagraph"/>
         <w:numPr>
           <w:ilvl w:val="1"/>
           <w:numId w:val="7"/>
@@ -38040,7 +38290,7 @@
     </w:p>
     <w:p>
       <w:pPr>
-        <w:pStyle w:val="Prrafodelista"/>
+        <w:pStyle w:val="ListParagraph"/>
         <w:numPr>
           <w:ilvl w:val="1"/>
           <w:numId w:val="7"/>
@@ -38084,7 +38334,7 @@
     </w:p>
     <w:p>
       <w:pPr>
-        <w:pStyle w:val="Prrafodelista"/>
+        <w:pStyle w:val="ListParagraph"/>
         <w:numPr>
           <w:ilvl w:val="1"/>
           <w:numId w:val="7"/>
@@ -38138,7 +38388,7 @@
     </w:p>
     <w:p>
       <w:pPr>
-        <w:pStyle w:val="Prrafodelista"/>
+        <w:pStyle w:val="ListParagraph"/>
         <w:numPr>
           <w:ilvl w:val="1"/>
           <w:numId w:val="7"/>
@@ -38170,7 +38420,7 @@
     </w:p>
     <w:p>
       <w:pPr>
-        <w:pStyle w:val="Prrafodelista"/>
+        <w:pStyle w:val="ListParagraph"/>
         <w:numPr>
           <w:ilvl w:val="0"/>
           <w:numId w:val="7"/>
@@ -38221,8 +38471,8 @@
 </file>
 
 <file path=word/numbering.xml><?xml version="1.0" encoding="utf-8"?>
-<w:numbering xmlns:wpc="http://schemas.microsoft.com/office/word/2010/wordprocessingCanvas" xmlns:cx="http://schemas.microsoft.com/office/drawing/2014/chartex" xmlns:cx1="http://schemas.microsoft.com/office/drawing/2015/9/8/chartex" xmlns:cx2="http://schemas.microsoft.com/office/drawing/2015/10/21/chartex" xmlns:cx3="http://schemas.microsoft.com/office/drawing/2016/5/9/chartex" xmlns:cx4="http://schemas.microsoft.com/office/drawing/2016/5/10/chartex" xmlns:cx5="http://schemas.microsoft.com/office/drawing/2016/5/11/chartex" xmlns:cx6="http://schemas.microsoft.com/office/drawing/2016/5/12/chartex" xmlns:cx7="http://schemas.microsoft.com/office/drawing/2016/5/13/chartex" xmlns:cx8="http://schemas.microsoft.com/office/drawing/2016/5/14/chartex" xmlns:mc="http://schemas.openxmlformats.org/markup-compatibility/2006" xmlns:aink="http://schemas.microsoft.com/office/drawing/2016/ink" xmlns:am3d="http://schemas.microsoft.com/office/drawing/2017/model3d" xmlns:o="urn:schemas-microsoft-com:office:office" xmlns:r="http://schemas.openxmlformats.org/officeDocument/2006/relationships" xmlns:m="http://schemas.openxmlformats.org/officeDocument/2006/math" xmlns:v="urn:schemas-microsoft-com:vml" xmlns:wp14="http://schemas.microsoft.com/office/word/2010/wordprocessingDrawing" xmlns:wp="http://schemas.openxmlformats.org/drawingml/2006/wordprocessingDrawing" xmlns:w10="urn:schemas-microsoft-com:office:word" xmlns:w="http://schemas.openxmlformats.org/wordprocessingml/2006/main" xmlns:w14="http://schemas.microsoft.com/office/word/2010/wordml" xmlns:w15="http://schemas.microsoft.com/office/word/2012/wordml" xmlns:w16cid="http://schemas.microsoft.com/office/word/2016/wordml/cid" xmlns:w16se="http://schemas.microsoft.com/office/word/2015/wordml/symex" xmlns:wpg="http://schemas.microsoft.com/office/word/2010/wordprocessingGroup" xmlns:wpi="http://schemas.microsoft.com/office/word/2010/wordprocessingInk" xmlns:wne="http://schemas.microsoft.com/office/word/2006/wordml" xmlns:wps="http://schemas.microsoft.com/office/word/2010/wordprocessingShape" mc:Ignorable="w14 w15 w16se w16cid wp14">
-  <w:abstractNum w:abstractNumId="0" w15:restartNumberingAfterBreak="0">
+<w:numbering xmlns:wpc="http://schemas.microsoft.com/office/word/2010/wordprocessingCanvas" xmlns:mc="http://schemas.openxmlformats.org/markup-compatibility/2006" xmlns:o="urn:schemas-microsoft-com:office:office" xmlns:r="http://schemas.openxmlformats.org/officeDocument/2006/relationships" xmlns:m="http://schemas.openxmlformats.org/officeDocument/2006/math" xmlns:v="urn:schemas-microsoft-com:vml" xmlns:wp14="http://schemas.microsoft.com/office/word/2010/wordprocessingDrawing" xmlns:wp="http://schemas.openxmlformats.org/drawingml/2006/wordprocessingDrawing" xmlns:w10="urn:schemas-microsoft-com:office:word" xmlns:w="http://schemas.openxmlformats.org/wordprocessingml/2006/main" xmlns:w14="http://schemas.microsoft.com/office/word/2010/wordml" xmlns:w15="http://schemas.microsoft.com/office/word/2012/wordml" xmlns:wpg="http://schemas.microsoft.com/office/word/2010/wordprocessingGroup" xmlns:wpi="http://schemas.microsoft.com/office/word/2010/wordprocessingInk" xmlns:wne="http://schemas.microsoft.com/office/word/2006/wordml" xmlns:wps="http://schemas.microsoft.com/office/word/2010/wordprocessingShape" mc:Ignorable="w14 w15 wp14">
+  <w:abstractNum w:abstractNumId="0">
     <w:nsid w:val="00000001"/>
     <w:multiLevelType w:val="hybridMultilevel"/>
     <w:tmpl w:val="00000001"/>
@@ -38276,7 +38526,7 @@
       <w:lvlJc w:val="left"/>
     </w:lvl>
   </w:abstractNum>
-  <w:abstractNum w:abstractNumId="1" w15:restartNumberingAfterBreak="0">
+  <w:abstractNum w:abstractNumId="1">
     <w:nsid w:val="00000002"/>
     <w:multiLevelType w:val="hybridMultilevel"/>
     <w:tmpl w:val="00000002"/>
@@ -38330,7 +38580,7 @@
       <w:lvlJc w:val="left"/>
     </w:lvl>
   </w:abstractNum>
-  <w:abstractNum w:abstractNumId="2" w15:restartNumberingAfterBreak="0">
+  <w:abstractNum w:abstractNumId="2">
     <w:nsid w:val="1CAF0B33"/>
     <w:multiLevelType w:val="hybridMultilevel"/>
     <w:tmpl w:val="71EC0F4A"/>
@@ -38442,7 +38692,7 @@
       </w:rPr>
     </w:lvl>
   </w:abstractNum>
-  <w:abstractNum w:abstractNumId="3" w15:restartNumberingAfterBreak="0">
+  <w:abstractNum w:abstractNumId="3">
     <w:nsid w:val="252373E7"/>
     <w:multiLevelType w:val="hybridMultilevel"/>
     <w:tmpl w:val="4F90DBB4"/>
@@ -38555,7 +38805,7 @@
       </w:rPr>
     </w:lvl>
   </w:abstractNum>
-  <w:abstractNum w:abstractNumId="4" w15:restartNumberingAfterBreak="0">
+  <w:abstractNum w:abstractNumId="4">
     <w:nsid w:val="29FB4580"/>
     <w:multiLevelType w:val="hybridMultilevel"/>
     <w:tmpl w:val="F6ACC076"/>
@@ -38668,7 +38918,7 @@
       </w:rPr>
     </w:lvl>
   </w:abstractNum>
-  <w:abstractNum w:abstractNumId="5" w15:restartNumberingAfterBreak="0">
+  <w:abstractNum w:abstractNumId="5">
     <w:nsid w:val="2BEA5EE7"/>
     <w:multiLevelType w:val="hybridMultilevel"/>
     <w:tmpl w:val="07C8D266"/>
@@ -38760,7 +39010,7 @@
       </w:pPr>
     </w:lvl>
   </w:abstractNum>
-  <w:abstractNum w:abstractNumId="6" w15:restartNumberingAfterBreak="0">
+  <w:abstractNum w:abstractNumId="6">
     <w:nsid w:val="2D415242"/>
     <w:multiLevelType w:val="hybridMultilevel"/>
     <w:tmpl w:val="DDE40622"/>
@@ -38873,7 +39123,7 @@
       </w:rPr>
     </w:lvl>
   </w:abstractNum>
-  <w:abstractNum w:abstractNumId="7" w15:restartNumberingAfterBreak="0">
+  <w:abstractNum w:abstractNumId="7">
     <w:nsid w:val="2DDD2D17"/>
     <w:multiLevelType w:val="hybridMultilevel"/>
     <w:tmpl w:val="281E573C"/>
@@ -38986,7 +39236,7 @@
       </w:rPr>
     </w:lvl>
   </w:abstractNum>
-  <w:abstractNum w:abstractNumId="8" w15:restartNumberingAfterBreak="0">
+  <w:abstractNum w:abstractNumId="8">
     <w:nsid w:val="2F730C58"/>
     <w:multiLevelType w:val="hybridMultilevel"/>
     <w:tmpl w:val="5F64FE86"/>
@@ -39099,7 +39349,7 @@
       </w:rPr>
     </w:lvl>
   </w:abstractNum>
-  <w:abstractNum w:abstractNumId="9" w15:restartNumberingAfterBreak="0">
+  <w:abstractNum w:abstractNumId="9">
     <w:nsid w:val="592104D6"/>
     <w:multiLevelType w:val="hybridMultilevel"/>
     <w:tmpl w:val="6E541DEA"/>
@@ -39194,7 +39444,7 @@
       </w:pPr>
     </w:lvl>
   </w:abstractNum>
-  <w:abstractNum w:abstractNumId="10" w15:restartNumberingAfterBreak="0">
+  <w:abstractNum w:abstractNumId="10">
     <w:nsid w:val="5E9B2720"/>
     <w:multiLevelType w:val="hybridMultilevel"/>
     <w:tmpl w:val="7A381B06"/>
@@ -39280,7 +39530,7 @@
       </w:pPr>
     </w:lvl>
   </w:abstractNum>
-  <w:abstractNum w:abstractNumId="11" w15:restartNumberingAfterBreak="0">
+  <w:abstractNum w:abstractNumId="11">
     <w:nsid w:val="5F144624"/>
     <w:multiLevelType w:val="hybridMultilevel"/>
     <w:tmpl w:val="30966A86"/>
@@ -39393,7 +39643,7 @@
       </w:rPr>
     </w:lvl>
   </w:abstractNum>
-  <w:abstractNum w:abstractNumId="12" w15:restartNumberingAfterBreak="0">
+  <w:abstractNum w:abstractNumId="12">
     <w:nsid w:val="699F566E"/>
     <w:multiLevelType w:val="hybridMultilevel"/>
     <w:tmpl w:val="F93AC25A"/>
@@ -39525,7 +39775,7 @@
 </file>
 
 <file path=word/styles.xml><?xml version="1.0" encoding="utf-8"?>
-<w:styles xmlns:mc="http://schemas.openxmlformats.org/markup-compatibility/2006" xmlns:r="http://schemas.openxmlformats.org/officeDocument/2006/relationships" xmlns:w="http://schemas.openxmlformats.org/wordprocessingml/2006/main" xmlns:w14="http://schemas.microsoft.com/office/word/2010/wordml" xmlns:w15="http://schemas.microsoft.com/office/word/2012/wordml" xmlns:w16cid="http://schemas.microsoft.com/office/word/2016/wordml/cid" xmlns:w16se="http://schemas.microsoft.com/office/word/2015/wordml/symex" mc:Ignorable="w14 w15 w16se w16cid">
+<w:styles xmlns:mc="http://schemas.openxmlformats.org/markup-compatibility/2006" xmlns:r="http://schemas.openxmlformats.org/officeDocument/2006/relationships" xmlns:w="http://schemas.openxmlformats.org/wordprocessingml/2006/main" xmlns:w14="http://schemas.microsoft.com/office/word/2010/wordml" xmlns:w15="http://schemas.microsoft.com/office/word/2012/wordml" mc:Ignorable="w14 w15">
   <w:docDefaults>
     <w:rPrDefault>
       <w:rPr>
@@ -39537,7 +39787,7 @@
     </w:rPrDefault>
     <w:pPrDefault/>
   </w:docDefaults>
-  <w:latentStyles w:defLockedState="0" w:defUIPriority="99" w:defSemiHidden="0" w:defUnhideWhenUsed="0" w:defQFormat="0" w:count="375">
+  <w:latentStyles w:defLockedState="0" w:defUIPriority="99" w:defSemiHidden="0" w:defUnhideWhenUsed="0" w:defQFormat="0" w:count="371">
     <w:lsdException w:name="Normal" w:uiPriority="0" w:qFormat="1"/>
     <w:lsdException w:name="heading 1" w:uiPriority="9" w:qFormat="1"/>
     <w:lsdException w:name="heading 2" w:semiHidden="1" w:uiPriority="9" w:unhideWhenUsed="1" w:qFormat="1"/>
@@ -39900,8 +40150,6 @@
     <w:lsdException w:name="List Table 5 Dark Accent 6" w:uiPriority="50"/>
     <w:lsdException w:name="List Table 6 Colorful Accent 6" w:uiPriority="51"/>
     <w:lsdException w:name="List Table 7 Colorful Accent 6" w:uiPriority="52"/>
-    <w:lsdException w:name="Mention" w:semiHidden="1" w:unhideWhenUsed="1"/>
-    <w:lsdException w:name="Smart Hyperlink" w:semiHidden="1" w:unhideWhenUsed="1"/>
   </w:latentStyles>
   <w:style w:type="paragraph" w:default="1" w:styleId="Normal">
     <w:name w:val="Normal"/>
@@ -39912,11 +40160,11 @@
       <w:lang w:eastAsia="es-ES_tradnl"/>
     </w:rPr>
   </w:style>
-  <w:style w:type="paragraph" w:styleId="Ttulo1">
+  <w:style w:type="paragraph" w:styleId="Heading1">
     <w:name w:val="heading 1"/>
     <w:basedOn w:val="Normal"/>
     <w:next w:val="Normal"/>
-    <w:link w:val="Ttulo1Car"/>
+    <w:link w:val="Heading1Char"/>
     <w:uiPriority w:val="9"/>
     <w:qFormat/>
     <w:rsid w:val="00824F1F"/>
@@ -39936,11 +40184,11 @@
       <w:lang w:eastAsia="es-ES"/>
     </w:rPr>
   </w:style>
-  <w:style w:type="paragraph" w:styleId="Ttulo2">
+  <w:style w:type="paragraph" w:styleId="Heading2">
     <w:name w:val="heading 2"/>
     <w:basedOn w:val="Normal"/>
     <w:next w:val="Normal"/>
-    <w:link w:val="Ttulo2Car"/>
+    <w:link w:val="Heading2Char"/>
     <w:uiPriority w:val="9"/>
     <w:unhideWhenUsed/>
     <w:qFormat/>
@@ -39961,11 +40209,11 @@
       <w:lang w:eastAsia="es-ES"/>
     </w:rPr>
   </w:style>
-  <w:style w:type="paragraph" w:styleId="Ttulo3">
+  <w:style w:type="paragraph" w:styleId="Heading3">
     <w:name w:val="heading 3"/>
     <w:basedOn w:val="Normal"/>
     <w:next w:val="Normal"/>
-    <w:link w:val="Ttulo3Car"/>
+    <w:link w:val="Heading3Char"/>
     <w:uiPriority w:val="9"/>
     <w:unhideWhenUsed/>
     <w:qFormat/>
@@ -39984,11 +40232,11 @@
       <w:lang w:eastAsia="es-ES"/>
     </w:rPr>
   </w:style>
-  <w:style w:type="paragraph" w:styleId="Ttulo4">
+  <w:style w:type="paragraph" w:styleId="Heading4">
     <w:name w:val="heading 4"/>
     <w:basedOn w:val="Normal"/>
     <w:next w:val="Normal"/>
-    <w:link w:val="Ttulo4Car"/>
+    <w:link w:val="Heading4Char"/>
     <w:uiPriority w:val="9"/>
     <w:unhideWhenUsed/>
     <w:qFormat/>
@@ -40009,13 +40257,13 @@
       <w:lang w:eastAsia="es-ES"/>
     </w:rPr>
   </w:style>
-  <w:style w:type="character" w:default="1" w:styleId="Fuentedeprrafopredeter">
+  <w:style w:type="character" w:default="1" w:styleId="DefaultParagraphFont">
     <w:name w:val="Default Paragraph Font"/>
     <w:uiPriority w:val="1"/>
     <w:semiHidden/>
     <w:unhideWhenUsed/>
   </w:style>
-  <w:style w:type="table" w:default="1" w:styleId="Tablanormal">
+  <w:style w:type="table" w:default="1" w:styleId="TableNormal">
     <w:name w:val="Normal Table"/>
     <w:uiPriority w:val="99"/>
     <w:semiHidden/>
@@ -40030,16 +40278,16 @@
       </w:tblCellMar>
     </w:tblPr>
   </w:style>
-  <w:style w:type="numbering" w:default="1" w:styleId="Sinlista">
+  <w:style w:type="numbering" w:default="1" w:styleId="NoList">
     <w:name w:val="No List"/>
     <w:uiPriority w:val="99"/>
     <w:semiHidden/>
     <w:unhideWhenUsed/>
   </w:style>
-  <w:style w:type="character" w:customStyle="1" w:styleId="Ttulo1Car">
-    <w:name w:val="Título 1 Car"/>
-    <w:basedOn w:val="Fuentedeprrafopredeter"/>
-    <w:link w:val="Ttulo1"/>
+  <w:style w:type="character" w:customStyle="1" w:styleId="Heading1Char">
+    <w:name w:val="Heading 1 Char"/>
+    <w:basedOn w:val="DefaultParagraphFont"/>
+    <w:link w:val="Heading1"/>
     <w:uiPriority w:val="9"/>
     <w:rsid w:val="00824F1F"/>
     <w:rPr>
@@ -40051,10 +40299,10 @@
       <w:szCs w:val="32"/>
     </w:rPr>
   </w:style>
-  <w:style w:type="character" w:customStyle="1" w:styleId="Ttulo2Car">
-    <w:name w:val="Título 2 Car"/>
-    <w:basedOn w:val="Fuentedeprrafopredeter"/>
-    <w:link w:val="Ttulo2"/>
+  <w:style w:type="character" w:customStyle="1" w:styleId="Heading2Char">
+    <w:name w:val="Heading 2 Char"/>
+    <w:basedOn w:val="DefaultParagraphFont"/>
+    <w:link w:val="Heading2"/>
     <w:uiPriority w:val="9"/>
     <w:rsid w:val="00824F1F"/>
     <w:rPr>
@@ -40083,7 +40331,7 @@
       <w:lang w:val="es-CL" w:eastAsia="es-ES"/>
     </w:rPr>
   </w:style>
-  <w:style w:type="paragraph" w:styleId="Prrafodelista">
+  <w:style w:type="paragraph" w:styleId="ListParagraph">
     <w:name w:val="List Paragraph"/>
     <w:basedOn w:val="Normal"/>
     <w:uiPriority w:val="34"/>
@@ -40098,10 +40346,10 @@
       <w:lang w:eastAsia="es-ES"/>
     </w:rPr>
   </w:style>
-  <w:style w:type="character" w:customStyle="1" w:styleId="Ttulo3Car">
-    <w:name w:val="Título 3 Car"/>
-    <w:basedOn w:val="Fuentedeprrafopredeter"/>
-    <w:link w:val="Ttulo3"/>
+  <w:style w:type="character" w:customStyle="1" w:styleId="Heading3Char">
+    <w:name w:val="Heading 3 Char"/>
+    <w:basedOn w:val="DefaultParagraphFont"/>
+    <w:link w:val="Heading3"/>
     <w:uiPriority w:val="9"/>
     <w:rsid w:val="007F4306"/>
     <w:rPr>
@@ -40111,11 +40359,11 @@
       <w:color w:val="4F81BD" w:themeColor="accent1"/>
     </w:rPr>
   </w:style>
-  <w:style w:type="paragraph" w:styleId="Subttulo">
+  <w:style w:type="paragraph" w:styleId="Subtitle">
     <w:name w:val="Subtitle"/>
     <w:basedOn w:val="Normal"/>
     <w:next w:val="Normal"/>
-    <w:link w:val="SubttuloCar"/>
+    <w:link w:val="SubtitleChar"/>
     <w:uiPriority w:val="11"/>
     <w:qFormat/>
     <w:rsid w:val="007F4306"/>
@@ -40133,10 +40381,10 @@
       <w:lang w:eastAsia="es-ES"/>
     </w:rPr>
   </w:style>
-  <w:style w:type="character" w:customStyle="1" w:styleId="SubttuloCar">
-    <w:name w:val="Subtítulo Car"/>
-    <w:basedOn w:val="Fuentedeprrafopredeter"/>
-    <w:link w:val="Subttulo"/>
+  <w:style w:type="character" w:customStyle="1" w:styleId="SubtitleChar">
+    <w:name w:val="Subtitle Char"/>
+    <w:basedOn w:val="DefaultParagraphFont"/>
+    <w:link w:val="Subtitle"/>
     <w:uiPriority w:val="11"/>
     <w:rsid w:val="007F4306"/>
     <w:rPr>
@@ -40147,10 +40395,10 @@
       <w:spacing w:val="15"/>
     </w:rPr>
   </w:style>
-  <w:style w:type="character" w:customStyle="1" w:styleId="Ttulo4Car">
-    <w:name w:val="Título 4 Car"/>
-    <w:basedOn w:val="Fuentedeprrafopredeter"/>
-    <w:link w:val="Ttulo4"/>
+  <w:style w:type="character" w:customStyle="1" w:styleId="Heading4Char">
+    <w:name w:val="Heading 4 Char"/>
+    <w:basedOn w:val="DefaultParagraphFont"/>
+    <w:link w:val="Heading4"/>
     <w:uiPriority w:val="9"/>
     <w:rsid w:val="007F4306"/>
     <w:rPr>
@@ -40162,9 +40410,9 @@
       <w:color w:val="4F81BD" w:themeColor="accent1"/>
     </w:rPr>
   </w:style>
-  <w:style w:type="character" w:styleId="Textoennegrita">
+  <w:style w:type="character" w:styleId="Strong">
     <w:name w:val="Strong"/>
-    <w:basedOn w:val="Fuentedeprrafopredeter"/>
+    <w:basedOn w:val="DefaultParagraphFont"/>
     <w:uiPriority w:val="22"/>
     <w:qFormat/>
     <w:rsid w:val="004F4413"/>
@@ -40173,12 +40421,13 @@
       <w:bCs/>
     </w:rPr>
   </w:style>
-  <w:style w:type="table" w:styleId="Tablaconcuadrcula">
+  <w:style w:type="table" w:styleId="TableGrid">
     <w:name w:val="Table Grid"/>
-    <w:basedOn w:val="Tablanormal"/>
+    <w:basedOn w:val="TableNormal"/>
     <w:uiPriority w:val="59"/>
     <w:rsid w:val="00494ACC"/>
     <w:tblPr>
+      <w:tblInd w:w="0" w:type="dxa"/>
       <w:tblBorders>
         <w:top w:val="single" w:sz="4" w:space="0" w:color="auto"/>
         <w:left w:val="single" w:sz="4" w:space="0" w:color="auto"/>
@@ -40187,11 +40436,17 @@
         <w:insideH w:val="single" w:sz="4" w:space="0" w:color="auto"/>
         <w:insideV w:val="single" w:sz="4" w:space="0" w:color="auto"/>
       </w:tblBorders>
+      <w:tblCellMar>
+        <w:top w:w="0" w:type="dxa"/>
+        <w:left w:w="108" w:type="dxa"/>
+        <w:bottom w:w="0" w:type="dxa"/>
+        <w:right w:w="108" w:type="dxa"/>
+      </w:tblCellMar>
     </w:tblPr>
   </w:style>
-  <w:style w:type="character" w:styleId="nfasis">
+  <w:style w:type="character" w:styleId="Emphasis">
     <w:name w:val="Emphasis"/>
-    <w:basedOn w:val="Fuentedeprrafopredeter"/>
+    <w:basedOn w:val="DefaultParagraphFont"/>
     <w:uiPriority w:val="20"/>
     <w:qFormat/>
     <w:rsid w:val="007E4CA2"/>
@@ -40202,7 +40457,7 @@
   </w:style>
   <w:style w:type="character" w:customStyle="1" w:styleId="s1">
     <w:name w:val="s1"/>
-    <w:basedOn w:val="Fuentedeprrafopredeter"/>
+    <w:basedOn w:val="DefaultParagraphFont"/>
     <w:rsid w:val="00993C07"/>
     <w:rPr>
       <w:color w:val="E3E3E3"/>
@@ -40210,7 +40465,7 @@
   </w:style>
   <w:style w:type="character" w:customStyle="1" w:styleId="s2">
     <w:name w:val="s2"/>
-    <w:basedOn w:val="Fuentedeprrafopredeter"/>
+    <w:basedOn w:val="DefaultParagraphFont"/>
     <w:rsid w:val="00993C07"/>
     <w:rPr>
       <w:color w:val="C1D6B7"/>
@@ -40218,12 +40473,12 @@
   </w:style>
   <w:style w:type="character" w:customStyle="1" w:styleId="apple-converted-space">
     <w:name w:val="apple-converted-space"/>
-    <w:basedOn w:val="Fuentedeprrafopredeter"/>
+    <w:basedOn w:val="DefaultParagraphFont"/>
     <w:rsid w:val="00993C07"/>
   </w:style>
   <w:style w:type="character" w:customStyle="1" w:styleId="s3">
     <w:name w:val="s3"/>
-    <w:basedOn w:val="Fuentedeprrafopredeter"/>
+    <w:basedOn w:val="DefaultParagraphFont"/>
     <w:rsid w:val="00993C07"/>
     <w:rPr>
       <w:color w:val="DFAD97"/>
@@ -40231,13 +40486,13 @@
   </w:style>
   <w:style w:type="character" w:customStyle="1" w:styleId="s4">
     <w:name w:val="s4"/>
-    <w:basedOn w:val="Fuentedeprrafopredeter"/>
+    <w:basedOn w:val="DefaultParagraphFont"/>
     <w:rsid w:val="00993C07"/>
     <w:rPr>
       <w:color w:val="FFFFFF"/>
     </w:rPr>
   </w:style>
-  <w:style w:type="paragraph" w:styleId="Revisin">
+  <w:style w:type="paragraph" w:styleId="Revision">
     <w:name w:val="Revision"/>
     <w:hidden/>
     <w:uiPriority w:val="99"/>
@@ -40572,7 +40827,7 @@
 </file>
 
 <file path=customXml/itemProps1.xml><?xml version="1.0" encoding="utf-8"?>
-<ds:datastoreItem xmlns:ds="http://schemas.openxmlformats.org/officeDocument/2006/customXml" ds:itemID="{3DEB791C-D7AC-CB47-90F9-FCBE54526A5D}">
+<ds:datastoreItem xmlns:ds="http://schemas.openxmlformats.org/officeDocument/2006/customXml" ds:itemID="{AC0F0B19-3D8A-4051-875A-1D7DB432873C}">
   <ds:schemaRefs>
     <ds:schemaRef ds:uri="http://schemas.openxmlformats.org/officeDocument/2006/bibliography"/>
   </ds:schemaRefs>

</xml_diff>